<commit_message>
Added TOC, feature-test macro, and formatting to P0075
</commit_message>
<xml_diff>
--- a/P0075-par_for_loop.docx
+++ b/P0075-par_for_loop.docx
@@ -4572,7 +4572,20 @@
         <w:t>s_</w:t>
       </w:r>
       <w:r>
-        <w:t xml:space="preserve"> is a reference to a private partial sum.  There is one such reference for each reduction argument to </w:t>
+        <w:t xml:space="preserve"> is a reference to a private</w:t>
+      </w:r>
+      <w:ins w:id="66" w:author="Halpern, Pablo G" w:date="2016-02-09T18:10:00Z">
+        <w:r>
+          <w:t xml:space="preserve"> view containing a</w:t>
+        </w:r>
+      </w:ins>
+      <w:r>
+        <w:t xml:space="preserve"> partial sum</w:t>
+      </w:r>
+      <w:bookmarkStart w:id="67" w:name="_GoBack"/>
+      <w:bookmarkEnd w:id="67"/>
+      <w:r>
+        <w:t xml:space="preserve">.  There is one such reference for each reduction argument to </w:t>
       </w:r>
       <w:r>
         <w:rPr>
@@ -4618,41 +4631,6 @@
       </w:r>
       <w:r>
         <w:t>o the following serial code:</w:t>
-      </w:r>
-    </w:p>
-    <w:p>
-      <w:pPr>
-        <w:pStyle w:val="Code"/>
-        <w:keepNext/>
-        <w:pPrChange w:id="66" w:author="Halpern, Pablo G" w:date="2016-02-09T16:56:00Z">
-          <w:pPr>
-            <w:pStyle w:val="Code"/>
-          </w:pPr>
-        </w:pPrChange>
-      </w:pPr>
-      <w:r>
-        <w:lastRenderedPageBreak/>
-        <w:t>float serial_dot_saxpy</w:t>
-      </w:r>
-      <w:r>
-        <w:t xml:space="preserve"> </w:t>
-      </w:r>
-      <w:r>
-        <w:t>(int n, float a, float x[], float y[]) {</w:t>
-      </w:r>
-    </w:p>
-    <w:p>
-      <w:pPr>
-        <w:pStyle w:val="Code"/>
-        <w:keepNext/>
-        <w:pPrChange w:id="67" w:author="Halpern, Pablo G" w:date="2016-02-09T16:56:00Z">
-          <w:pPr>
-            <w:pStyle w:val="Code"/>
-          </w:pPr>
-        </w:pPrChange>
-      </w:pPr>
-      <w:r>
-        <w:t xml:space="preserve">    float s = 0;</w:t>
       </w:r>
     </w:p>
     <w:p>
@@ -4666,19 +4644,14 @@
         </w:pPrChange>
       </w:pPr>
       <w:r>
-        <w:t xml:space="preserve">    </w:t>
-      </w:r>
-      <w:r>
-        <w:t>for (</w:t>
-      </w:r>
-      <w:r>
-        <w:t>int i=0; i&lt;n; ++i</w:t>
-      </w:r>
-      <w:r>
-        <w:t>)</w:t>
-      </w:r>
-      <w:r>
-        <w:t xml:space="preserve"> {</w:t>
+        <w:lastRenderedPageBreak/>
+        <w:t>float serial_dot_saxpy</w:t>
+      </w:r>
+      <w:r>
+        <w:t xml:space="preserve"> </w:t>
+      </w:r>
+      <w:r>
+        <w:t>(int n, float a, float x[], float y[]) {</w:t>
       </w:r>
     </w:p>
     <w:p>
@@ -4692,7 +4665,7 @@
         </w:pPrChange>
       </w:pPr>
       <w:r>
-        <w:t xml:space="preserve">        y[i] += a*x[i];</w:t>
+        <w:t xml:space="preserve">    float s = 0;</w:t>
       </w:r>
     </w:p>
     <w:p>
@@ -4706,7 +4679,19 @@
         </w:pPrChange>
       </w:pPr>
       <w:r>
-        <w:t xml:space="preserve">        s += y[i]*y[i];</w:t>
+        <w:t xml:space="preserve">    </w:t>
+      </w:r>
+      <w:r>
+        <w:t>for (</w:t>
+      </w:r>
+      <w:r>
+        <w:t>int i=0; i&lt;n; ++i</w:t>
+      </w:r>
+      <w:r>
+        <w:t>)</w:t>
+      </w:r>
+      <w:r>
+        <w:t xml:space="preserve"> {</w:t>
       </w:r>
     </w:p>
     <w:p>
@@ -4720,7 +4705,7 @@
         </w:pPrChange>
       </w:pPr>
       <w:r>
-        <w:t xml:space="preserve">    }</w:t>
+        <w:t xml:space="preserve">        y[i] += a*x[i];</w:t>
       </w:r>
     </w:p>
     <w:p>
@@ -4734,6 +4719,34 @@
         </w:pPrChange>
       </w:pPr>
       <w:r>
+        <w:t xml:space="preserve">        s += y[i]*y[i];</w:t>
+      </w:r>
+    </w:p>
+    <w:p>
+      <w:pPr>
+        <w:pStyle w:val="Code"/>
+        <w:keepNext/>
+        <w:pPrChange w:id="73" w:author="Halpern, Pablo G" w:date="2016-02-09T16:56:00Z">
+          <w:pPr>
+            <w:pStyle w:val="Code"/>
+          </w:pPr>
+        </w:pPrChange>
+      </w:pPr>
+      <w:r>
+        <w:t xml:space="preserve">    }</w:t>
+      </w:r>
+    </w:p>
+    <w:p>
+      <w:pPr>
+        <w:pStyle w:val="Code"/>
+        <w:keepNext/>
+        <w:pPrChange w:id="74" w:author="Halpern, Pablo G" w:date="2016-02-09T16:56:00Z">
+          <w:pPr>
+            <w:pStyle w:val="Code"/>
+          </w:pPr>
+        </w:pPrChange>
+      </w:pPr>
+      <w:r>
         <w:t xml:space="preserve">    return s;</w:t>
       </w:r>
     </w:p>
@@ -4792,7 +4805,7 @@
       <w:pPr>
         <w:pStyle w:val="Heading2"/>
       </w:pPr>
-      <w:bookmarkStart w:id="73" w:name="_Toc442800109"/>
+      <w:bookmarkStart w:id="75" w:name="_Toc442800109"/>
       <w:r>
         <w:t>Inductions (Linear</w:t>
       </w:r>
@@ -4802,7 +4815,7 @@
       <w:r>
         <w:t>)</w:t>
       </w:r>
-      <w:bookmarkEnd w:id="73"/>
+      <w:bookmarkEnd w:id="75"/>
     </w:p>
     <w:p>
       <w:pPr>
@@ -5239,14 +5252,14 @@
       <w:pPr>
         <w:pStyle w:val="Heading1"/>
       </w:pPr>
-      <w:bookmarkStart w:id="74" w:name="_Toc442800110"/>
+      <w:bookmarkStart w:id="76" w:name="_Toc442800110"/>
       <w:r>
         <w:t>Alternative Design</w:t>
       </w:r>
       <w:r>
         <w:t xml:space="preserve"> Choices</w:t>
       </w:r>
-      <w:bookmarkEnd w:id="74"/>
+      <w:bookmarkEnd w:id="76"/>
     </w:p>
     <w:p>
       <w:r>
@@ -5257,11 +5270,11 @@
       <w:pPr>
         <w:pStyle w:val="Heading2"/>
       </w:pPr>
-      <w:bookmarkStart w:id="75" w:name="_Toc442800111"/>
+      <w:bookmarkStart w:id="77" w:name="_Toc442800111"/>
       <w:r>
         <w:t>Leaving out inductions</w:t>
       </w:r>
-      <w:bookmarkEnd w:id="75"/>
+      <w:bookmarkEnd w:id="77"/>
     </w:p>
     <w:p>
       <w:r>
@@ -5287,11 +5300,11 @@
       <w:pPr>
         <w:pStyle w:val="Heading2"/>
       </w:pPr>
-      <w:bookmarkStart w:id="76" w:name="_Toc442800112"/>
+      <w:bookmarkStart w:id="78" w:name="_Toc442800112"/>
       <w:r>
         <w:t>Leaving out reductions</w:t>
       </w:r>
-      <w:bookmarkEnd w:id="76"/>
+      <w:bookmarkEnd w:id="78"/>
     </w:p>
     <w:p>
       <w:r>
@@ -5311,8 +5324,8 @@
       <w:pPr>
         <w:pStyle w:val="Heading2"/>
       </w:pPr>
-      <w:bookmarkStart w:id="77" w:name="_Toc442800113"/>
-      <w:ins w:id="78" w:author="Halpern, Pablo G" w:date="2016-02-09T16:52:00Z">
+      <w:bookmarkStart w:id="79" w:name="_Toc442800113"/>
+      <w:ins w:id="80" w:author="Halpern, Pablo G" w:date="2016-02-09T16:52:00Z">
         <w:r>
           <w:t xml:space="preserve">Returning </w:t>
         </w:r>
@@ -5332,8 +5345,8 @@
       <w:r>
         <w:t xml:space="preserve"> of inductions and reductions</w:t>
       </w:r>
-      <w:bookmarkEnd w:id="77"/>
-      <w:del w:id="79" w:author="Halpern, Pablo G" w:date="2016-02-09T16:51:00Z">
+      <w:bookmarkEnd w:id="79"/>
+      <w:del w:id="81" w:author="Halpern, Pablo G" w:date="2016-02-09T16:51:00Z">
         <w:r>
           <w:delText xml:space="preserve"> </w:delText>
         </w:r>
@@ -5436,35 +5449,6 @@
       <w:pPr>
         <w:pStyle w:val="Code"/>
         <w:keepNext/>
-        <w:pPrChange w:id="80" w:author="Halpern, Pablo G" w:date="2016-02-09T16:56:00Z">
-          <w:pPr>
-            <w:pStyle w:val="Code"/>
-          </w:pPr>
-        </w:pPrChange>
-      </w:pPr>
-      <w:r>
-        <w:lastRenderedPageBreak/>
-        <w:t>int a = 100;</w:t>
-      </w:r>
-    </w:p>
-    <w:p>
-      <w:pPr>
-        <w:pStyle w:val="Code"/>
-        <w:keepNext/>
-        <w:pPrChange w:id="81" w:author="Halpern, Pablo G" w:date="2016-02-09T16:56:00Z">
-          <w:pPr>
-            <w:pStyle w:val="Code"/>
-          </w:pPr>
-        </w:pPrChange>
-      </w:pPr>
-      <w:r>
-        <w:t>float b = 1.0;</w:t>
-      </w:r>
-    </w:p>
-    <w:p>
-      <w:pPr>
-        <w:pStyle w:val="Code"/>
-        <w:keepNext/>
         <w:pPrChange w:id="82" w:author="Halpern, Pablo G" w:date="2016-02-09T16:56:00Z">
           <w:pPr>
             <w:pStyle w:val="Code"/>
@@ -5472,13 +5456,8 @@
         </w:pPrChange>
       </w:pPr>
       <w:r>
-        <w:rPr>
-          <w:b/>
-        </w:rPr>
-        <w:t>tie(a, b)</w:t>
-      </w:r>
-      <w:r>
-        <w:t xml:space="preserve"> = parallel::for_loop(0, 100, reduction_plus(b), induction(a),</w:t>
+        <w:lastRenderedPageBreak/>
+        <w:t>int a = 100;</w:t>
       </w:r>
     </w:p>
     <w:p>
@@ -5492,7 +5471,7 @@
         </w:pPrChange>
       </w:pPr>
       <w:r>
-        <w:t xml:space="preserve">                               [&amp;](int i, float&amp; b, int a){</w:t>
+        <w:t>float b = 1.0;</w:t>
       </w:r>
     </w:p>
     <w:p>
@@ -5506,6 +5485,40 @@
         </w:pPrChange>
       </w:pPr>
       <w:r>
+        <w:rPr>
+          <w:b/>
+        </w:rPr>
+        <w:t>tie(a, b)</w:t>
+      </w:r>
+      <w:r>
+        <w:t xml:space="preserve"> = parallel::for_loop(0, 100, reduction_plus(b), induction(a),</w:t>
+      </w:r>
+    </w:p>
+    <w:p>
+      <w:pPr>
+        <w:pStyle w:val="Code"/>
+        <w:keepNext/>
+        <w:pPrChange w:id="85" w:author="Halpern, Pablo G" w:date="2016-02-09T16:56:00Z">
+          <w:pPr>
+            <w:pStyle w:val="Code"/>
+          </w:pPr>
+        </w:pPrChange>
+      </w:pPr>
+      <w:r>
+        <w:t xml:space="preserve">                               [&amp;](int i, float&amp; b, int a){</w:t>
+      </w:r>
+    </w:p>
+    <w:p>
+      <w:pPr>
+        <w:pStyle w:val="Code"/>
+        <w:keepNext/>
+        <w:pPrChange w:id="86" w:author="Halpern, Pablo G" w:date="2016-02-09T16:56:00Z">
+          <w:pPr>
+            <w:pStyle w:val="Code"/>
+          </w:pPr>
+        </w:pPrChange>
+      </w:pPr>
+      <w:r>
         <w:t xml:space="preserve">    // Code that uses i and a and updates b.</w:t>
       </w:r>
     </w:p>
@@ -5610,21 +5623,21 @@
       <w:pPr>
         <w:pStyle w:val="Heading1"/>
       </w:pPr>
-      <w:bookmarkStart w:id="85" w:name="_Toc442800114"/>
+      <w:bookmarkStart w:id="87" w:name="_Toc442800114"/>
       <w:r>
         <w:t>Future enhancements</w:t>
       </w:r>
-      <w:bookmarkEnd w:id="85"/>
+      <w:bookmarkEnd w:id="87"/>
     </w:p>
     <w:p>
       <w:pPr>
         <w:pStyle w:val="Heading2"/>
       </w:pPr>
-      <w:bookmarkStart w:id="86" w:name="_Toc442800115"/>
+      <w:bookmarkStart w:id="88" w:name="_Toc442800115"/>
       <w:r>
         <w:t>More general reductions</w:t>
       </w:r>
-      <w:bookmarkEnd w:id="86"/>
+      <w:bookmarkEnd w:id="88"/>
     </w:p>
     <w:p>
       <w:r>
@@ -5665,11 +5678,11 @@
       <w:pPr>
         <w:pStyle w:val="Heading2"/>
       </w:pPr>
-      <w:bookmarkStart w:id="87" w:name="_Toc442800116"/>
+      <w:bookmarkStart w:id="89" w:name="_Toc442800116"/>
       <w:r>
         <w:t>Non-commutative reductions</w:t>
       </w:r>
-      <w:bookmarkEnd w:id="87"/>
+      <w:bookmarkEnd w:id="89"/>
     </w:p>
     <w:p>
       <w:r>
@@ -5683,19 +5696,19 @@
       <w:pPr>
         <w:pStyle w:val="Heading1"/>
       </w:pPr>
-      <w:bookmarkStart w:id="88" w:name="_Toc442800117"/>
+      <w:bookmarkStart w:id="90" w:name="_Toc442800117"/>
       <w:r>
         <w:t>Formal</w:t>
       </w:r>
       <w:r>
         <w:t xml:space="preserve"> Wording</w:t>
       </w:r>
-      <w:bookmarkEnd w:id="88"/>
-    </w:p>
-    <w:p>
-      <w:pPr>
-        <w:rPr>
-          <w:ins w:id="89" w:author="Halpern, Pablo G" w:date="2016-02-09T16:37:00Z"/>
+      <w:bookmarkEnd w:id="90"/>
+    </w:p>
+    <w:p>
+      <w:pPr>
+        <w:rPr>
+          <w:ins w:id="91" w:author="Halpern, Pablo G" w:date="2016-02-09T16:37:00Z"/>
         </w:rPr>
       </w:pPr>
       <w:r>
@@ -5738,39 +5751,39 @@
       <w:pPr>
         <w:pStyle w:val="Heading2"/>
         <w:rPr>
-          <w:ins w:id="90" w:author="Halpern, Pablo G" w:date="2016-02-09T16:37:00Z"/>
-        </w:rPr>
-      </w:pPr>
-      <w:bookmarkStart w:id="91" w:name="_Toc442800118"/>
-      <w:ins w:id="92" w:author="Halpern, Pablo G" w:date="2016-02-09T16:37:00Z">
+          <w:ins w:id="92" w:author="Halpern, Pablo G" w:date="2016-02-09T16:37:00Z"/>
+        </w:rPr>
+      </w:pPr>
+      <w:bookmarkStart w:id="93" w:name="_Toc442800118"/>
+      <w:ins w:id="94" w:author="Halpern, Pablo G" w:date="2016-02-09T16:37:00Z">
         <w:r>
           <w:t>Feature-test</w:t>
         </w:r>
       </w:ins>
-      <w:ins w:id="93" w:author="Halpern, Pablo G" w:date="2016-02-09T16:39:00Z">
+      <w:ins w:id="95" w:author="Halpern, Pablo G" w:date="2016-02-09T16:39:00Z">
         <w:r>
           <w:t>ing</w:t>
         </w:r>
       </w:ins>
-      <w:ins w:id="94" w:author="Halpern, Pablo G" w:date="2016-02-09T16:37:00Z">
+      <w:ins w:id="96" w:author="Halpern, Pablo G" w:date="2016-02-09T16:37:00Z">
         <w:r>
           <w:t xml:space="preserve"> macro</w:t>
         </w:r>
-        <w:bookmarkEnd w:id="91"/>
+        <w:bookmarkEnd w:id="93"/>
       </w:ins>
     </w:p>
     <w:p>
       <w:pPr>
         <w:rPr>
-          <w:ins w:id="95" w:author="Halpern, Pablo G" w:date="2016-02-09T16:39:00Z"/>
-        </w:rPr>
-      </w:pPr>
-      <w:ins w:id="96" w:author="Halpern, Pablo G" w:date="2016-02-09T16:37:00Z">
+          <w:ins w:id="97" w:author="Halpern, Pablo G" w:date="2016-02-09T16:39:00Z"/>
+        </w:rPr>
+      </w:pPr>
+      <w:ins w:id="98" w:author="Halpern, Pablo G" w:date="2016-02-09T16:37:00Z">
         <w:r>
           <w:t xml:space="preserve">Add to </w:t>
         </w:r>
       </w:ins>
-      <w:ins w:id="97" w:author="Halpern, Pablo G" w:date="2016-02-09T16:39:00Z">
+      <w:ins w:id="99" w:author="Halpern, Pablo G" w:date="2016-02-09T16:39:00Z">
         <w:r>
           <w:t>section [parallel.general.features], Table 1, the following row:</w:t>
         </w:r>
@@ -5781,7 +5794,7 @@
         <w:tblStyle w:val="TableGrid"/>
         <w:tblW w:w="0" w:type="auto"/>
         <w:tblLook w:val="04A0" w:firstRow="1" w:lastRow="0" w:firstColumn="1" w:lastColumn="0" w:noHBand="0" w:noVBand="1"/>
-        <w:tblPrChange w:id="98" w:author="Halpern, Pablo G" w:date="2016-02-09T16:48:00Z">
+        <w:tblPrChange w:id="100" w:author="Halpern, Pablo G" w:date="2016-02-09T16:48:00Z">
           <w:tblPr>
             <w:tblStyle w:val="TableGrid"/>
             <w:tblW w:w="0" w:type="auto"/>
@@ -5796,7 +5809,7 @@
         <w:gridCol w:w="2070"/>
         <w:gridCol w:w="900"/>
         <w:gridCol w:w="2515"/>
-        <w:tblGridChange w:id="99">
+        <w:tblGridChange w:id="101">
           <w:tblGrid>
             <w:gridCol w:w="998"/>
             <w:gridCol w:w="1323"/>
@@ -5809,7 +5822,7 @@
       </w:tblGrid>
       <w:tr>
         <w:trPr>
-          <w:ins w:id="100" w:author="Halpern, Pablo G" w:date="2016-02-09T16:44:00Z"/>
+          <w:ins w:id="102" w:author="Halpern, Pablo G" w:date="2016-02-09T16:44:00Z"/>
         </w:trPr>
         <w:tc>
           <w:tcPr>
@@ -5817,7 +5830,7 @@
             <w:tcBorders>
               <w:bottom w:val="double" w:sz="4" w:space="0" w:color="auto"/>
             </w:tcBorders>
-            <w:tcPrChange w:id="101" w:author="Halpern, Pablo G" w:date="2016-02-09T16:48:00Z">
+            <w:tcPrChange w:id="103" w:author="Halpern, Pablo G" w:date="2016-02-09T16:48:00Z">
               <w:tcPr>
                 <w:tcW w:w="938" w:type="dxa"/>
                 <w:tcBorders>
@@ -5831,12 +5844,12 @@
               <w:spacing w:before="0"/>
               <w:jc w:val="center"/>
               <w:rPr>
-                <w:ins w:id="102" w:author="Halpern, Pablo G" w:date="2016-02-09T16:44:00Z"/>
+                <w:ins w:id="104" w:author="Halpern, Pablo G" w:date="2016-02-09T16:44:00Z"/>
                 <w:b/>
                 <w:sz w:val="18"/>
               </w:rPr>
             </w:pPr>
-            <w:ins w:id="103" w:author="Halpern, Pablo G" w:date="2016-02-09T16:44:00Z">
+            <w:ins w:id="105" w:author="Halpern, Pablo G" w:date="2016-02-09T16:44:00Z">
               <w:r>
                 <w:rPr>
                   <w:b/>
@@ -5853,7 +5866,7 @@
             <w:tcBorders>
               <w:bottom w:val="double" w:sz="4" w:space="0" w:color="auto"/>
             </w:tcBorders>
-            <w:tcPrChange w:id="104" w:author="Halpern, Pablo G" w:date="2016-02-09T16:48:00Z">
+            <w:tcPrChange w:id="106" w:author="Halpern, Pablo G" w:date="2016-02-09T16:48:00Z">
               <w:tcPr>
                 <w:tcW w:w="1343" w:type="dxa"/>
                 <w:tcBorders>
@@ -5867,12 +5880,12 @@
               <w:spacing w:before="0"/>
               <w:jc w:val="center"/>
               <w:rPr>
-                <w:ins w:id="105" w:author="Halpern, Pablo G" w:date="2016-02-09T16:44:00Z"/>
+                <w:ins w:id="107" w:author="Halpern, Pablo G" w:date="2016-02-09T16:44:00Z"/>
                 <w:b/>
                 <w:sz w:val="18"/>
               </w:rPr>
             </w:pPr>
-            <w:ins w:id="106" w:author="Halpern, Pablo G" w:date="2016-02-09T16:44:00Z">
+            <w:ins w:id="108" w:author="Halpern, Pablo G" w:date="2016-02-09T16:44:00Z">
               <w:r>
                 <w:rPr>
                   <w:b/>
@@ -5889,7 +5902,7 @@
             <w:tcBorders>
               <w:bottom w:val="double" w:sz="4" w:space="0" w:color="auto"/>
             </w:tcBorders>
-            <w:tcPrChange w:id="107" w:author="Halpern, Pablo G" w:date="2016-02-09T16:48:00Z">
+            <w:tcPrChange w:id="109" w:author="Halpern, Pablo G" w:date="2016-02-09T16:48:00Z">
               <w:tcPr>
                 <w:tcW w:w="1110" w:type="dxa"/>
                 <w:tcBorders>
@@ -5903,12 +5916,12 @@
               <w:spacing w:before="0"/>
               <w:jc w:val="center"/>
               <w:rPr>
-                <w:ins w:id="108" w:author="Halpern, Pablo G" w:date="2016-02-09T16:44:00Z"/>
+                <w:ins w:id="110" w:author="Halpern, Pablo G" w:date="2016-02-09T16:44:00Z"/>
                 <w:b/>
                 <w:sz w:val="18"/>
               </w:rPr>
             </w:pPr>
-            <w:ins w:id="109" w:author="Halpern, Pablo G" w:date="2016-02-09T16:44:00Z">
+            <w:ins w:id="111" w:author="Halpern, Pablo G" w:date="2016-02-09T16:44:00Z">
               <w:r>
                 <w:rPr>
                   <w:b/>
@@ -5925,7 +5938,7 @@
             <w:tcBorders>
               <w:bottom w:val="double" w:sz="4" w:space="0" w:color="auto"/>
             </w:tcBorders>
-            <w:tcPrChange w:id="110" w:author="Halpern, Pablo G" w:date="2016-02-09T16:48:00Z">
+            <w:tcPrChange w:id="112" w:author="Halpern, Pablo G" w:date="2016-02-09T16:48:00Z">
               <w:tcPr>
                 <w:tcW w:w="2261" w:type="dxa"/>
                 <w:tcBorders>
@@ -5939,12 +5952,12 @@
               <w:spacing w:before="0"/>
               <w:jc w:val="center"/>
               <w:rPr>
-                <w:ins w:id="111" w:author="Halpern, Pablo G" w:date="2016-02-09T16:44:00Z"/>
+                <w:ins w:id="113" w:author="Halpern, Pablo G" w:date="2016-02-09T16:44:00Z"/>
                 <w:b/>
                 <w:sz w:val="18"/>
               </w:rPr>
             </w:pPr>
-            <w:ins w:id="112" w:author="Halpern, Pablo G" w:date="2016-02-09T16:44:00Z">
+            <w:ins w:id="114" w:author="Halpern, Pablo G" w:date="2016-02-09T16:44:00Z">
               <w:r>
                 <w:rPr>
                   <w:b/>
@@ -5961,7 +5974,7 @@
             <w:tcBorders>
               <w:bottom w:val="double" w:sz="4" w:space="0" w:color="auto"/>
             </w:tcBorders>
-            <w:tcPrChange w:id="113" w:author="Halpern, Pablo G" w:date="2016-02-09T16:48:00Z">
+            <w:tcPrChange w:id="115" w:author="Halpern, Pablo G" w:date="2016-02-09T16:48:00Z">
               <w:tcPr>
                 <w:tcW w:w="961" w:type="dxa"/>
                 <w:tcBorders>
@@ -5975,12 +5988,12 @@
               <w:spacing w:before="0"/>
               <w:jc w:val="center"/>
               <w:rPr>
-                <w:ins w:id="114" w:author="Halpern, Pablo G" w:date="2016-02-09T16:44:00Z"/>
+                <w:ins w:id="116" w:author="Halpern, Pablo G" w:date="2016-02-09T16:44:00Z"/>
                 <w:b/>
                 <w:sz w:val="18"/>
               </w:rPr>
             </w:pPr>
-            <w:ins w:id="115" w:author="Halpern, Pablo G" w:date="2016-02-09T16:44:00Z">
+            <w:ins w:id="117" w:author="Halpern, Pablo G" w:date="2016-02-09T16:44:00Z">
               <w:r>
                 <w:rPr>
                   <w:b/>
@@ -5997,7 +6010,7 @@
             <w:tcBorders>
               <w:bottom w:val="double" w:sz="4" w:space="0" w:color="auto"/>
             </w:tcBorders>
-            <w:tcPrChange w:id="116" w:author="Halpern, Pablo G" w:date="2016-02-09T16:48:00Z">
+            <w:tcPrChange w:id="118" w:author="Halpern, Pablo G" w:date="2016-02-09T16:48:00Z">
               <w:tcPr>
                 <w:tcW w:w="2737" w:type="dxa"/>
                 <w:tcBorders>
@@ -6011,12 +6024,12 @@
               <w:spacing w:before="0"/>
               <w:jc w:val="center"/>
               <w:rPr>
-                <w:ins w:id="117" w:author="Halpern, Pablo G" w:date="2016-02-09T16:44:00Z"/>
+                <w:ins w:id="119" w:author="Halpern, Pablo G" w:date="2016-02-09T16:44:00Z"/>
                 <w:b/>
                 <w:sz w:val="18"/>
               </w:rPr>
             </w:pPr>
-            <w:ins w:id="118" w:author="Halpern, Pablo G" w:date="2016-02-09T16:44:00Z">
+            <w:ins w:id="120" w:author="Halpern, Pablo G" w:date="2016-02-09T16:44:00Z">
               <w:r>
                 <w:rPr>
                   <w:b/>
@@ -6030,7 +6043,7 @@
       </w:tr>
       <w:tr>
         <w:trPr>
-          <w:ins w:id="119" w:author="Halpern, Pablo G" w:date="2016-02-09T16:44:00Z"/>
+          <w:ins w:id="121" w:author="Halpern, Pablo G" w:date="2016-02-09T16:44:00Z"/>
         </w:trPr>
         <w:tc>
           <w:tcPr>
@@ -6038,7 +6051,7 @@
             <w:tcBorders>
               <w:top w:val="double" w:sz="4" w:space="0" w:color="auto"/>
             </w:tcBorders>
-            <w:tcPrChange w:id="120" w:author="Halpern, Pablo G" w:date="2016-02-09T16:48:00Z">
+            <w:tcPrChange w:id="122" w:author="Halpern, Pablo G" w:date="2016-02-09T16:48:00Z">
               <w:tcPr>
                 <w:tcW w:w="938" w:type="dxa"/>
                 <w:tcBorders>
@@ -6051,12 +6064,12 @@
             <w:pPr>
               <w:spacing w:before="0"/>
               <w:rPr>
-                <w:ins w:id="121" w:author="Halpern, Pablo G" w:date="2016-02-09T16:44:00Z"/>
+                <w:ins w:id="123" w:author="Halpern, Pablo G" w:date="2016-02-09T16:44:00Z"/>
                 <w:sz w:val="18"/>
                 <w:szCs w:val="20"/>
               </w:rPr>
             </w:pPr>
-            <w:ins w:id="122" w:author="Halpern, Pablo G" w:date="2016-02-09T16:45:00Z">
+            <w:ins w:id="124" w:author="Halpern, Pablo G" w:date="2016-02-09T16:45:00Z">
               <w:r>
                 <w:rPr>
                   <w:sz w:val="18"/>
@@ -6079,7 +6092,7 @@
               </w:rPr>
               <w:fldChar w:fldCharType="separate"/>
             </w:r>
-            <w:ins w:id="123" w:author="Halpern, Pablo G" w:date="2016-02-09T16:45:00Z">
+            <w:ins w:id="125" w:author="Halpern, Pablo G" w:date="2016-02-09T16:45:00Z">
               <w:r>
                 <w:rPr>
                   <w:sz w:val="18"/>
@@ -6103,7 +6116,7 @@
             <w:tcBorders>
               <w:top w:val="double" w:sz="4" w:space="0" w:color="auto"/>
             </w:tcBorders>
-            <w:tcPrChange w:id="124" w:author="Halpern, Pablo G" w:date="2016-02-09T16:48:00Z">
+            <w:tcPrChange w:id="126" w:author="Halpern, Pablo G" w:date="2016-02-09T16:48:00Z">
               <w:tcPr>
                 <w:tcW w:w="1343" w:type="dxa"/>
                 <w:tcBorders>
@@ -6112,7 +6125,7 @@
               </w:tcPr>
             </w:tcPrChange>
           </w:tcPr>
-          <w:customXmlInsRangeStart w:id="125" w:author="Halpern, Pablo G" w:date="2016-02-09T16:45:00Z"/>
+          <w:customXmlInsRangeStart w:id="127" w:author="Halpern, Pablo G" w:date="2016-02-09T16:45:00Z"/>
           <w:sdt>
             <w:sdtPr>
               <w:rPr>
@@ -6129,17 +6142,17 @@
               <w:text/>
             </w:sdtPr>
             <w:sdtContent>
-              <w:customXmlInsRangeEnd w:id="125"/>
+              <w:customXmlInsRangeEnd w:id="127"/>
               <w:p>
                 <w:pPr>
                   <w:spacing w:before="0"/>
                   <w:rPr>
-                    <w:ins w:id="126" w:author="Halpern, Pablo G" w:date="2016-02-09T16:44:00Z"/>
+                    <w:ins w:id="128" w:author="Halpern, Pablo G" w:date="2016-02-09T16:44:00Z"/>
                     <w:sz w:val="18"/>
                     <w:szCs w:val="20"/>
                   </w:rPr>
                 </w:pPr>
-                <w:ins w:id="127" w:author="Halpern, Pablo G" w:date="2016-02-09T16:45:00Z">
+                <w:ins w:id="129" w:author="Halpern, Pablo G" w:date="2016-02-09T16:45:00Z">
                   <w:r>
                     <w:rPr>
                       <w:sz w:val="18"/>
@@ -6149,10 +6162,10 @@
                   </w:r>
                 </w:ins>
               </w:p>
-              <w:customXmlInsRangeStart w:id="128" w:author="Halpern, Pablo G" w:date="2016-02-09T16:45:00Z"/>
+              <w:customXmlInsRangeStart w:id="130" w:author="Halpern, Pablo G" w:date="2016-02-09T16:45:00Z"/>
             </w:sdtContent>
           </w:sdt>
-          <w:customXmlInsRangeEnd w:id="128"/>
+          <w:customXmlInsRangeEnd w:id="130"/>
         </w:tc>
         <w:tc>
           <w:tcPr>
@@ -6160,7 +6173,7 @@
             <w:tcBorders>
               <w:top w:val="double" w:sz="4" w:space="0" w:color="auto"/>
             </w:tcBorders>
-            <w:tcPrChange w:id="129" w:author="Halpern, Pablo G" w:date="2016-02-09T16:48:00Z">
+            <w:tcPrChange w:id="131" w:author="Halpern, Pablo G" w:date="2016-02-09T16:48:00Z">
               <w:tcPr>
                 <w:tcW w:w="1110" w:type="dxa"/>
                 <w:tcBorders>
@@ -6173,12 +6186,12 @@
             <w:pPr>
               <w:spacing w:before="0"/>
               <w:rPr>
-                <w:ins w:id="130" w:author="Halpern, Pablo G" w:date="2016-02-09T16:44:00Z"/>
+                <w:ins w:id="132" w:author="Halpern, Pablo G" w:date="2016-02-09T16:44:00Z"/>
                 <w:sz w:val="18"/>
                 <w:szCs w:val="20"/>
               </w:rPr>
             </w:pPr>
-            <w:ins w:id="131" w:author="Halpern, Pablo G" w:date="2016-02-09T16:48:00Z">
+            <w:ins w:id="133" w:author="Halpern, Pablo G" w:date="2016-02-09T16:48:00Z">
               <w:r>
                 <w:rPr>
                   <w:sz w:val="18"/>
@@ -6195,7 +6208,7 @@
             <w:tcBorders>
               <w:top w:val="double" w:sz="4" w:space="0" w:color="auto"/>
             </w:tcBorders>
-            <w:tcPrChange w:id="132" w:author="Halpern, Pablo G" w:date="2016-02-09T16:48:00Z">
+            <w:tcPrChange w:id="134" w:author="Halpern, Pablo G" w:date="2016-02-09T16:48:00Z">
               <w:tcPr>
                 <w:tcW w:w="2261" w:type="dxa"/>
                 <w:tcBorders>
@@ -6208,13 +6221,13 @@
             <w:pPr>
               <w:spacing w:before="0"/>
               <w:rPr>
-                <w:ins w:id="133" w:author="Halpern, Pablo G" w:date="2016-02-09T16:44:00Z"/>
+                <w:ins w:id="135" w:author="Halpern, Pablo G" w:date="2016-02-09T16:44:00Z"/>
                 <w:rStyle w:val="CodeFont0"/>
                 <w:sz w:val="18"/>
                 <w:szCs w:val="20"/>
               </w:rPr>
             </w:pPr>
-            <w:ins w:id="134" w:author="Halpern, Pablo G" w:date="2016-02-09T16:46:00Z">
+            <w:ins w:id="136" w:author="Halpern, Pablo G" w:date="2016-02-09T16:46:00Z">
               <w:r>
                 <w:rPr>
                   <w:rStyle w:val="CodeFont0"/>
@@ -6232,7 +6245,7 @@
             <w:tcBorders>
               <w:top w:val="double" w:sz="4" w:space="0" w:color="auto"/>
             </w:tcBorders>
-            <w:tcPrChange w:id="135" w:author="Halpern, Pablo G" w:date="2016-02-09T16:48:00Z">
+            <w:tcPrChange w:id="137" w:author="Halpern, Pablo G" w:date="2016-02-09T16:48:00Z">
               <w:tcPr>
                 <w:tcW w:w="961" w:type="dxa"/>
                 <w:tcBorders>
@@ -6245,12 +6258,12 @@
             <w:pPr>
               <w:spacing w:before="0"/>
               <w:rPr>
-                <w:ins w:id="136" w:author="Halpern, Pablo G" w:date="2016-02-09T16:44:00Z"/>
+                <w:ins w:id="138" w:author="Halpern, Pablo G" w:date="2016-02-09T16:44:00Z"/>
                 <w:sz w:val="18"/>
                 <w:szCs w:val="20"/>
               </w:rPr>
             </w:pPr>
-            <w:ins w:id="137" w:author="Halpern, Pablo G" w:date="2016-02-09T16:44:00Z">
+            <w:ins w:id="139" w:author="Halpern, Pablo G" w:date="2016-02-09T16:44:00Z">
               <w:r>
                 <w:rPr>
                   <w:sz w:val="18"/>
@@ -6267,7 +6280,7 @@
             <w:tcBorders>
               <w:top w:val="double" w:sz="4" w:space="0" w:color="auto"/>
             </w:tcBorders>
-            <w:tcPrChange w:id="138" w:author="Halpern, Pablo G" w:date="2016-02-09T16:48:00Z">
+            <w:tcPrChange w:id="140" w:author="Halpern, Pablo G" w:date="2016-02-09T16:48:00Z">
               <w:tcPr>
                 <w:tcW w:w="2737" w:type="dxa"/>
                 <w:tcBorders>
@@ -6280,13 +6293,13 @@
             <w:pPr>
               <w:spacing w:before="0"/>
               <w:rPr>
-                <w:ins w:id="139" w:author="Halpern, Pablo G" w:date="2016-02-09T16:44:00Z"/>
+                <w:ins w:id="141" w:author="Halpern, Pablo G" w:date="2016-02-09T16:44:00Z"/>
                 <w:rStyle w:val="CodeFont0"/>
                 <w:sz w:val="18"/>
                 <w:szCs w:val="20"/>
               </w:rPr>
             </w:pPr>
-            <w:ins w:id="140" w:author="Halpern, Pablo G" w:date="2016-02-09T16:44:00Z">
+            <w:ins w:id="142" w:author="Halpern, Pablo G" w:date="2016-02-09T16:44:00Z">
               <w:r>
                 <w:rPr>
                   <w:rStyle w:val="CodeFont0"/>
@@ -6304,15 +6317,13 @@
       <w:pPr>
         <w:pStyle w:val="Heading2"/>
         <w:rPr>
-          <w:ins w:id="141" w:author="Halpern, Pablo G" w:date="2016-02-09T16:28:00Z"/>
-        </w:rPr>
-      </w:pPr>
-      <w:bookmarkStart w:id="142" w:name="_Toc442800119"/>
-      <w:bookmarkStart w:id="143" w:name="_Toc442800120"/>
-      <w:bookmarkStart w:id="144" w:name="_GoBack"/>
-      <w:bookmarkEnd w:id="142"/>
+          <w:ins w:id="143" w:author="Halpern, Pablo G" w:date="2016-02-09T16:28:00Z"/>
+        </w:rPr>
+      </w:pPr>
+      <w:bookmarkStart w:id="144" w:name="_Toc442800119"/>
+      <w:bookmarkStart w:id="145" w:name="_Toc442800120"/>
       <w:bookmarkEnd w:id="144"/>
-      <w:ins w:id="145" w:author="Halpern, Pablo G" w:date="2016-02-09T16:28:00Z">
+      <w:ins w:id="146" w:author="Halpern, Pablo G" w:date="2016-02-09T16:28:00Z">
         <w:r>
           <w:t xml:space="preserve">Additions to </w:t>
         </w:r>
@@ -6325,7 +6336,7 @@
         <w:r>
           <w:t xml:space="preserve"> synopsis</w:t>
         </w:r>
-        <w:bookmarkEnd w:id="143"/>
+        <w:bookmarkEnd w:id="145"/>
       </w:ins>
     </w:p>
     <w:p>
@@ -6340,7 +6351,7 @@
       <w:r>
         <w:t xml:space="preserve">Add </w:t>
       </w:r>
-      <w:ins w:id="146" w:author="Halpern, Pablo G" w:date="2016-02-09T16:28:00Z">
+      <w:ins w:id="147" w:author="Halpern, Pablo G" w:date="2016-02-09T16:28:00Z">
         <w:r>
           <w:t xml:space="preserve">the following text to </w:t>
         </w:r>
@@ -7484,20 +7495,20 @@
       <w:pPr>
         <w:pStyle w:val="Heading2"/>
         <w:rPr>
-          <w:ins w:id="147" w:author="Halpern, Pablo G" w:date="2016-02-09T16:29:00Z"/>
-        </w:rPr>
-      </w:pPr>
-      <w:bookmarkStart w:id="148" w:name="_Toc442800121"/>
-      <w:ins w:id="149" w:author="Halpern, Pablo G" w:date="2016-02-09T16:30:00Z">
+          <w:ins w:id="148" w:author="Halpern, Pablo G" w:date="2016-02-09T16:29:00Z"/>
+        </w:rPr>
+      </w:pPr>
+      <w:bookmarkStart w:id="149" w:name="_Toc442800121"/>
+      <w:ins w:id="150" w:author="Halpern, Pablo G" w:date="2016-02-09T16:30:00Z">
         <w:r>
           <w:t>New text for reductions</w:t>
         </w:r>
       </w:ins>
-      <w:bookmarkEnd w:id="148"/>
-    </w:p>
-    <w:p>
-      <w:pPr>
-        <w:pPrChange w:id="150" w:author="Halpern, Pablo G" w:date="2016-02-09T16:29:00Z">
+      <w:bookmarkEnd w:id="149"/>
+    </w:p>
+    <w:p>
+      <w:pPr>
+        <w:pPrChange w:id="151" w:author="Halpern, Pablo G" w:date="2016-02-09T16:29:00Z">
           <w:pPr>
             <w:pStyle w:val="Heading2"/>
           </w:pPr>
@@ -7506,7 +7517,7 @@
       <w:r>
         <w:t xml:space="preserve">Add </w:t>
       </w:r>
-      <w:ins w:id="151" w:author="Halpern, Pablo G" w:date="2016-02-09T16:29:00Z">
+      <w:ins w:id="152" w:author="Halpern, Pablo G" w:date="2016-02-09T16:29:00Z">
         <w:r>
           <w:t xml:space="preserve">the following text to </w:t>
         </w:r>
@@ -7514,7 +7525,7 @@
       <w:r>
         <w:t>to Non-Numeric Parallel Algorithms [parallel.alg.ops] before [parallel.alg.foreach]</w:t>
       </w:r>
-      <w:ins w:id="152" w:author="Halpern, Pablo G" w:date="2016-02-09T16:30:00Z">
+      <w:ins w:id="153" w:author="Halpern, Pablo G" w:date="2016-02-09T16:30:00Z">
         <w:r>
           <w:t>:</w:t>
         </w:r>
@@ -8478,7 +8489,7 @@
           <w:sz w:val="20"/>
         </w:rPr>
       </w:pPr>
-      <w:bookmarkStart w:id="153" w:name="_Ref442114814"/>
+      <w:bookmarkStart w:id="154" w:name="_Ref442114814"/>
       <w:r>
         <w:rPr>
           <w:sz w:val="20"/>
@@ -8516,7 +8527,7 @@
         </w:rPr>
         <w:fldChar w:fldCharType="end"/>
       </w:r>
-      <w:bookmarkEnd w:id="153"/>
+      <w:bookmarkEnd w:id="154"/>
       <w:r>
         <w:rPr>
           <w:sz w:val="20"/>
@@ -9479,20 +9490,20 @@
       <w:pPr>
         <w:pStyle w:val="Heading2"/>
         <w:rPr>
-          <w:ins w:id="154" w:author="Halpern, Pablo G" w:date="2016-02-09T16:30:00Z"/>
-        </w:rPr>
-        <w:pPrChange w:id="155" w:author="Halpern, Pablo G" w:date="2016-02-09T16:30:00Z">
+          <w:ins w:id="155" w:author="Halpern, Pablo G" w:date="2016-02-09T16:30:00Z"/>
+        </w:rPr>
+        <w:pPrChange w:id="156" w:author="Halpern, Pablo G" w:date="2016-02-09T16:30:00Z">
           <w:pPr>
             <w:keepNext/>
           </w:pPr>
         </w:pPrChange>
       </w:pPr>
-      <w:bookmarkStart w:id="156" w:name="_Toc442800122"/>
-      <w:ins w:id="157" w:author="Halpern, Pablo G" w:date="2016-02-09T16:30:00Z">
+      <w:bookmarkStart w:id="157" w:name="_Toc442800122"/>
+      <w:ins w:id="158" w:author="Halpern, Pablo G" w:date="2016-02-09T16:30:00Z">
         <w:r>
           <w:t>New text for inductions</w:t>
         </w:r>
-        <w:bookmarkEnd w:id="156"/>
+        <w:bookmarkEnd w:id="157"/>
       </w:ins>
     </w:p>
     <w:p>
@@ -10002,32 +10013,32 @@
       <w:pPr>
         <w:pStyle w:val="Heading2"/>
         <w:rPr>
-          <w:ins w:id="158" w:author="Halpern, Pablo G" w:date="2016-02-09T16:31:00Z"/>
-        </w:rPr>
-        <w:pPrChange w:id="159" w:author="Halpern, Pablo G" w:date="2016-02-09T16:31:00Z">
+          <w:ins w:id="159" w:author="Halpern, Pablo G" w:date="2016-02-09T16:31:00Z"/>
+        </w:rPr>
+        <w:pPrChange w:id="160" w:author="Halpern, Pablo G" w:date="2016-02-09T16:31:00Z">
           <w:pPr>
             <w:keepNext/>
           </w:pPr>
         </w:pPrChange>
       </w:pPr>
-      <w:bookmarkStart w:id="160" w:name="_Toc442800123"/>
-      <w:ins w:id="161" w:author="Halpern, Pablo G" w:date="2016-02-09T16:31:00Z">
+      <w:bookmarkStart w:id="161" w:name="_Toc442800123"/>
+      <w:ins w:id="162" w:author="Halpern, Pablo G" w:date="2016-02-09T16:31:00Z">
         <w:r>
           <w:t xml:space="preserve">New text for </w:t>
         </w:r>
       </w:ins>
-      <w:ins w:id="162" w:author="Halpern, Pablo G" w:date="2016-02-09T16:32:00Z">
+      <w:ins w:id="163" w:author="Halpern, Pablo G" w:date="2016-02-09T16:32:00Z">
         <w:r>
           <w:rPr>
             <w:rStyle w:val="Codefont"/>
-            <w:rPrChange w:id="163" w:author="Halpern, Pablo G" w:date="2016-02-09T16:32:00Z">
+            <w:rPrChange w:id="164" w:author="Halpern, Pablo G" w:date="2016-02-09T16:32:00Z">
               <w:rPr/>
             </w:rPrChange>
           </w:rPr>
           <w:t>parallel::for_loop</w:t>
         </w:r>
       </w:ins>
-      <w:bookmarkEnd w:id="160"/>
+      <w:bookmarkEnd w:id="161"/>
     </w:p>
     <w:p>
       <w:pPr>
@@ -17050,7 +17061,7 @@
 </file>
 
 <file path=customXml/itemProps1.xml><?xml version="1.0" encoding="utf-8"?>
-<ds:datastoreItem xmlns:ds="http://schemas.openxmlformats.org/officeDocument/2006/customXml" ds:itemID="{E14AC5F0-FB2A-49EB-90D5-64E9E22A4B36}">
+<ds:datastoreItem xmlns:ds="http://schemas.openxmlformats.org/officeDocument/2006/customXml" ds:itemID="{E5E90650-738E-4220-9987-1DBFFD8627DA}">
   <ds:schemaRefs>
     <ds:schemaRef ds:uri="http://schemas.openxmlformats.org/officeDocument/2006/bibliography"/>
   </ds:schemaRefs>

</xml_diff>

<commit_message>
Fixed code font for "induction"
</commit_message>
<xml_diff>
--- a/P0075-par_for_loop.docx
+++ b/P0075-par_for_loop.docx
@@ -323,6 +323,7 @@
         <w:dataBinding w:prefixMappings="xmlns:ns0='http://purl.org/dc/elements/1.1/' xmlns:ns1='http://schemas.openxmlformats.org/package/2006/metadata/core-properties' " w:xpath="/ns1:coreProperties[1]/ns0:title[1]" w:storeItemID="{6C3C8BC8-F283-45AE-878A-BAB7291924A1}"/>
         <w:text/>
       </w:sdtPr>
+      <w:sdtEndPr/>
       <w:sdtContent>
         <w:p>
           <w:pPr>
@@ -344,6 +345,12 @@
     </w:sdt>
     <w:sdt>
       <w:sdtPr>
+        <w:rPr>
+          <w:rFonts w:asciiTheme="minorHAnsi" w:eastAsiaTheme="minorHAnsi" w:hAnsiTheme="minorHAnsi" w:cstheme="minorBidi"/>
+          <w:color w:val="auto"/>
+          <w:sz w:val="22"/>
+          <w:szCs w:val="22"/>
+        </w:rPr>
         <w:id w:val="1260263472"/>
         <w:docPartObj>
           <w:docPartGallery w:val="Table of Contents"/>
@@ -352,13 +359,9 @@
       </w:sdtPr>
       <w:sdtEndPr>
         <w:rPr>
-          <w:rFonts w:asciiTheme="minorHAnsi" w:eastAsiaTheme="minorHAnsi" w:hAnsiTheme="minorHAnsi" w:cstheme="minorBidi"/>
           <w:b/>
           <w:bCs/>
           <w:noProof/>
-          <w:color w:val="auto"/>
-          <w:sz w:val="22"/>
-          <w:szCs w:val="22"/>
         </w:rPr>
       </w:sdtEndPr>
       <w:sdtContent>
@@ -425,63 +428,57 @@
                 <w:rStyle w:val="Hyperlink"/>
                 <w:noProof/>
               </w:rPr>
+              <w:fldChar w:fldCharType="separate"/>
             </w:r>
             <w:r>
               <w:rPr>
                 <w:rStyle w:val="Hyperlink"/>
                 <w:noProof/>
               </w:rPr>
-              <w:fldChar w:fldCharType="separate"/>
+              <w:t>1</w:t>
+            </w:r>
+            <w:r>
+              <w:rPr>
+                <w:rFonts w:eastAsiaTheme="minorEastAsia"/>
+                <w:noProof/>
+              </w:rPr>
+              <w:tab/>
             </w:r>
             <w:r>
               <w:rPr>
                 <w:rStyle w:val="Hyperlink"/>
                 <w:noProof/>
               </w:rPr>
-              <w:t>1</w:t>
-            </w:r>
-            <w:r>
-              <w:rPr>
-                <w:rFonts w:eastAsiaTheme="minorEastAsia"/>
-                <w:noProof/>
+              <w:t>Introduction</w:t>
+            </w:r>
+            <w:r>
+              <w:rPr>
+                <w:noProof/>
+                <w:webHidden/>
               </w:rPr>
               <w:tab/>
             </w:r>
             <w:r>
               <w:rPr>
-                <w:rStyle w:val="Hyperlink"/>
-                <w:noProof/>
-              </w:rPr>
-              <w:t>Introduction</w:t>
-            </w:r>
-            <w:r>
-              <w:rPr>
                 <w:noProof/>
                 <w:webHidden/>
               </w:rPr>
-              <w:tab/>
+              <w:fldChar w:fldCharType="begin"/>
             </w:r>
             <w:r>
               <w:rPr>
                 <w:noProof/>
                 <w:webHidden/>
               </w:rPr>
-              <w:fldChar w:fldCharType="begin"/>
-            </w:r>
-            <w:r>
-              <w:rPr>
-                <w:noProof/>
-                <w:webHidden/>
-              </w:rPr>
               <w:instrText xml:space="preserve"> PAGEREF _Toc442800103 \h </w:instrText>
             </w:r>
-            <w:r>
-              <w:rPr>
-                <w:noProof/>
-                <w:webHidden/>
-              </w:rPr>
-            </w:r>
           </w:ins>
+          <w:r>
+            <w:rPr>
+              <w:noProof/>
+              <w:webHidden/>
+            </w:rPr>
+          </w:r>
           <w:r>
             <w:rPr>
               <w:noProof/>
@@ -559,63 +556,57 @@
                 <w:rStyle w:val="Hyperlink"/>
                 <w:noProof/>
               </w:rPr>
+              <w:fldChar w:fldCharType="separate"/>
             </w:r>
             <w:r>
               <w:rPr>
                 <w:rStyle w:val="Hyperlink"/>
                 <w:noProof/>
               </w:rPr>
-              <w:fldChar w:fldCharType="separate"/>
+              <w:t>2</w:t>
+            </w:r>
+            <w:r>
+              <w:rPr>
+                <w:rFonts w:eastAsiaTheme="minorEastAsia"/>
+                <w:noProof/>
+              </w:rPr>
+              <w:tab/>
             </w:r>
             <w:r>
               <w:rPr>
                 <w:rStyle w:val="Hyperlink"/>
                 <w:noProof/>
               </w:rPr>
-              <w:t>2</w:t>
-            </w:r>
-            <w:r>
-              <w:rPr>
-                <w:rFonts w:eastAsiaTheme="minorEastAsia"/>
-                <w:noProof/>
+              <w:t>Changes since r0</w:t>
+            </w:r>
+            <w:r>
+              <w:rPr>
+                <w:noProof/>
+                <w:webHidden/>
               </w:rPr>
               <w:tab/>
             </w:r>
             <w:r>
               <w:rPr>
-                <w:rStyle w:val="Hyperlink"/>
-                <w:noProof/>
-              </w:rPr>
-              <w:t>Changes since r0</w:t>
-            </w:r>
-            <w:r>
-              <w:rPr>
                 <w:noProof/>
                 <w:webHidden/>
               </w:rPr>
-              <w:tab/>
+              <w:fldChar w:fldCharType="begin"/>
             </w:r>
             <w:r>
               <w:rPr>
                 <w:noProof/>
                 <w:webHidden/>
               </w:rPr>
-              <w:fldChar w:fldCharType="begin"/>
-            </w:r>
-            <w:r>
-              <w:rPr>
-                <w:noProof/>
-                <w:webHidden/>
-              </w:rPr>
               <w:instrText xml:space="preserve"> PAGEREF _Toc442800104 \h </w:instrText>
             </w:r>
-            <w:r>
-              <w:rPr>
-                <w:noProof/>
-                <w:webHidden/>
-              </w:rPr>
-            </w:r>
           </w:ins>
+          <w:r>
+            <w:rPr>
+              <w:noProof/>
+              <w:webHidden/>
+            </w:rPr>
+          </w:r>
           <w:r>
             <w:rPr>
               <w:noProof/>
@@ -693,63 +684,57 @@
                 <w:rStyle w:val="Hyperlink"/>
                 <w:noProof/>
               </w:rPr>
+              <w:fldChar w:fldCharType="separate"/>
             </w:r>
             <w:r>
               <w:rPr>
                 <w:rStyle w:val="Hyperlink"/>
                 <w:noProof/>
               </w:rPr>
-              <w:fldChar w:fldCharType="separate"/>
+              <w:t>3</w:t>
+            </w:r>
+            <w:r>
+              <w:rPr>
+                <w:rFonts w:eastAsiaTheme="minorEastAsia"/>
+                <w:noProof/>
+              </w:rPr>
+              <w:tab/>
             </w:r>
             <w:r>
               <w:rPr>
                 <w:rStyle w:val="Hyperlink"/>
                 <w:noProof/>
               </w:rPr>
-              <w:t>3</w:t>
-            </w:r>
-            <w:r>
-              <w:rPr>
-                <w:rFonts w:eastAsiaTheme="minorEastAsia"/>
-                <w:noProof/>
+              <w:t>Summary of proposal</w:t>
+            </w:r>
+            <w:r>
+              <w:rPr>
+                <w:noProof/>
+                <w:webHidden/>
               </w:rPr>
               <w:tab/>
             </w:r>
             <w:r>
               <w:rPr>
-                <w:rStyle w:val="Hyperlink"/>
-                <w:noProof/>
-              </w:rPr>
-              <w:t>Summary of proposal</w:t>
-            </w:r>
-            <w:r>
-              <w:rPr>
                 <w:noProof/>
                 <w:webHidden/>
               </w:rPr>
-              <w:tab/>
+              <w:fldChar w:fldCharType="begin"/>
             </w:r>
             <w:r>
               <w:rPr>
                 <w:noProof/>
                 <w:webHidden/>
               </w:rPr>
-              <w:fldChar w:fldCharType="begin"/>
-            </w:r>
-            <w:r>
-              <w:rPr>
-                <w:noProof/>
-                <w:webHidden/>
-              </w:rPr>
               <w:instrText xml:space="preserve"> PAGEREF _Toc442800105 \h </w:instrText>
             </w:r>
-            <w:r>
-              <w:rPr>
-                <w:noProof/>
-                <w:webHidden/>
-              </w:rPr>
-            </w:r>
           </w:ins>
+          <w:r>
+            <w:rPr>
+              <w:noProof/>
+              <w:webHidden/>
+            </w:rPr>
+          </w:r>
           <w:r>
             <w:rPr>
               <w:noProof/>
@@ -827,63 +812,57 @@
                 <w:rStyle w:val="Hyperlink"/>
                 <w:noProof/>
               </w:rPr>
+              <w:fldChar w:fldCharType="separate"/>
             </w:r>
             <w:r>
               <w:rPr>
                 <w:rStyle w:val="Hyperlink"/>
                 <w:noProof/>
               </w:rPr>
-              <w:fldChar w:fldCharType="separate"/>
+              <w:t>3.1</w:t>
+            </w:r>
+            <w:r>
+              <w:rPr>
+                <w:rFonts w:eastAsiaTheme="minorEastAsia"/>
+                <w:noProof/>
+              </w:rPr>
+              <w:tab/>
             </w:r>
             <w:r>
               <w:rPr>
                 <w:rStyle w:val="Hyperlink"/>
                 <w:noProof/>
               </w:rPr>
-              <w:t>3.1</w:t>
-            </w:r>
-            <w:r>
-              <w:rPr>
-                <w:rFonts w:eastAsiaTheme="minorEastAsia"/>
-                <w:noProof/>
+              <w:t>Range and counted variants</w:t>
+            </w:r>
+            <w:r>
+              <w:rPr>
+                <w:noProof/>
+                <w:webHidden/>
               </w:rPr>
               <w:tab/>
             </w:r>
             <w:r>
               <w:rPr>
-                <w:rStyle w:val="Hyperlink"/>
-                <w:noProof/>
-              </w:rPr>
-              <w:t>Range and counted variants</w:t>
-            </w:r>
-            <w:r>
-              <w:rPr>
                 <w:noProof/>
                 <w:webHidden/>
               </w:rPr>
-              <w:tab/>
+              <w:fldChar w:fldCharType="begin"/>
             </w:r>
             <w:r>
               <w:rPr>
                 <w:noProof/>
                 <w:webHidden/>
               </w:rPr>
-              <w:fldChar w:fldCharType="begin"/>
-            </w:r>
-            <w:r>
-              <w:rPr>
-                <w:noProof/>
-                <w:webHidden/>
-              </w:rPr>
               <w:instrText xml:space="preserve"> PAGEREF _Toc442800106 \h </w:instrText>
             </w:r>
-            <w:r>
-              <w:rPr>
-                <w:noProof/>
-                <w:webHidden/>
-              </w:rPr>
-            </w:r>
           </w:ins>
+          <w:r>
+            <w:rPr>
+              <w:noProof/>
+              <w:webHidden/>
+            </w:rPr>
+          </w:r>
           <w:r>
             <w:rPr>
               <w:noProof/>
@@ -961,63 +940,57 @@
                 <w:rStyle w:val="Hyperlink"/>
                 <w:noProof/>
               </w:rPr>
+              <w:fldChar w:fldCharType="separate"/>
             </w:r>
             <w:r>
               <w:rPr>
                 <w:rStyle w:val="Hyperlink"/>
                 <w:noProof/>
               </w:rPr>
-              <w:fldChar w:fldCharType="separate"/>
+              <w:t>3.2</w:t>
+            </w:r>
+            <w:r>
+              <w:rPr>
+                <w:rFonts w:eastAsiaTheme="minorEastAsia"/>
+                <w:noProof/>
+              </w:rPr>
+              <w:tab/>
             </w:r>
             <w:r>
               <w:rPr>
                 <w:rStyle w:val="Hyperlink"/>
                 <w:noProof/>
               </w:rPr>
-              <w:t>3.2</w:t>
-            </w:r>
-            <w:r>
-              <w:rPr>
-                <w:rFonts w:eastAsiaTheme="minorEastAsia"/>
-                <w:noProof/>
+              <w:t>Strided variants</w:t>
+            </w:r>
+            <w:r>
+              <w:rPr>
+                <w:noProof/>
+                <w:webHidden/>
               </w:rPr>
               <w:tab/>
             </w:r>
             <w:r>
               <w:rPr>
-                <w:rStyle w:val="Hyperlink"/>
-                <w:noProof/>
-              </w:rPr>
-              <w:t>Strided variants</w:t>
-            </w:r>
-            <w:r>
-              <w:rPr>
                 <w:noProof/>
                 <w:webHidden/>
               </w:rPr>
-              <w:tab/>
+              <w:fldChar w:fldCharType="begin"/>
             </w:r>
             <w:r>
               <w:rPr>
                 <w:noProof/>
                 <w:webHidden/>
               </w:rPr>
-              <w:fldChar w:fldCharType="begin"/>
-            </w:r>
-            <w:r>
-              <w:rPr>
-                <w:noProof/>
-                <w:webHidden/>
-              </w:rPr>
               <w:instrText xml:space="preserve"> PAGEREF _Toc442800107 \h </w:instrText>
             </w:r>
-            <w:r>
-              <w:rPr>
-                <w:noProof/>
-                <w:webHidden/>
-              </w:rPr>
-            </w:r>
           </w:ins>
+          <w:r>
+            <w:rPr>
+              <w:noProof/>
+              <w:webHidden/>
+            </w:rPr>
+          </w:r>
           <w:r>
             <w:rPr>
               <w:noProof/>
@@ -1095,63 +1068,57 @@
                 <w:rStyle w:val="Hyperlink"/>
                 <w:noProof/>
               </w:rPr>
+              <w:fldChar w:fldCharType="separate"/>
             </w:r>
             <w:r>
               <w:rPr>
                 <w:rStyle w:val="Hyperlink"/>
                 <w:noProof/>
               </w:rPr>
-              <w:fldChar w:fldCharType="separate"/>
+              <w:t>3.3</w:t>
+            </w:r>
+            <w:r>
+              <w:rPr>
+                <w:rFonts w:eastAsiaTheme="minorEastAsia"/>
+                <w:noProof/>
+              </w:rPr>
+              <w:tab/>
             </w:r>
             <w:r>
               <w:rPr>
                 <w:rStyle w:val="Hyperlink"/>
                 <w:noProof/>
               </w:rPr>
-              <w:t>3.3</w:t>
-            </w:r>
-            <w:r>
-              <w:rPr>
-                <w:rFonts w:eastAsiaTheme="minorEastAsia"/>
-                <w:noProof/>
+              <w:t>Reductions</w:t>
+            </w:r>
+            <w:r>
+              <w:rPr>
+                <w:noProof/>
+                <w:webHidden/>
               </w:rPr>
               <w:tab/>
             </w:r>
             <w:r>
               <w:rPr>
-                <w:rStyle w:val="Hyperlink"/>
-                <w:noProof/>
-              </w:rPr>
-              <w:t>Reductions</w:t>
-            </w:r>
-            <w:r>
-              <w:rPr>
                 <w:noProof/>
                 <w:webHidden/>
               </w:rPr>
-              <w:tab/>
+              <w:fldChar w:fldCharType="begin"/>
             </w:r>
             <w:r>
               <w:rPr>
                 <w:noProof/>
                 <w:webHidden/>
               </w:rPr>
-              <w:fldChar w:fldCharType="begin"/>
-            </w:r>
-            <w:r>
-              <w:rPr>
-                <w:noProof/>
-                <w:webHidden/>
-              </w:rPr>
               <w:instrText xml:space="preserve"> PAGEREF _Toc442800108 \h </w:instrText>
             </w:r>
-            <w:r>
-              <w:rPr>
-                <w:noProof/>
-                <w:webHidden/>
-              </w:rPr>
-            </w:r>
           </w:ins>
+          <w:r>
+            <w:rPr>
+              <w:noProof/>
+              <w:webHidden/>
+            </w:rPr>
+          </w:r>
           <w:r>
             <w:rPr>
               <w:noProof/>
@@ -1229,63 +1196,57 @@
                 <w:rStyle w:val="Hyperlink"/>
                 <w:noProof/>
               </w:rPr>
+              <w:fldChar w:fldCharType="separate"/>
             </w:r>
             <w:r>
               <w:rPr>
                 <w:rStyle w:val="Hyperlink"/>
                 <w:noProof/>
               </w:rPr>
-              <w:fldChar w:fldCharType="separate"/>
+              <w:t>3.4</w:t>
+            </w:r>
+            <w:r>
+              <w:rPr>
+                <w:rFonts w:eastAsiaTheme="minorEastAsia"/>
+                <w:noProof/>
+              </w:rPr>
+              <w:tab/>
             </w:r>
             <w:r>
               <w:rPr>
                 <w:rStyle w:val="Hyperlink"/>
                 <w:noProof/>
               </w:rPr>
-              <w:t>3.4</w:t>
-            </w:r>
-            <w:r>
-              <w:rPr>
-                <w:rFonts w:eastAsiaTheme="minorEastAsia"/>
-                <w:noProof/>
+              <w:t>Inductions (Linear Variables)</w:t>
+            </w:r>
+            <w:r>
+              <w:rPr>
+                <w:noProof/>
+                <w:webHidden/>
               </w:rPr>
               <w:tab/>
             </w:r>
             <w:r>
               <w:rPr>
-                <w:rStyle w:val="Hyperlink"/>
-                <w:noProof/>
-              </w:rPr>
-              <w:t>Inductions (Linear Variables)</w:t>
-            </w:r>
-            <w:r>
-              <w:rPr>
                 <w:noProof/>
                 <w:webHidden/>
               </w:rPr>
-              <w:tab/>
+              <w:fldChar w:fldCharType="begin"/>
             </w:r>
             <w:r>
               <w:rPr>
                 <w:noProof/>
                 <w:webHidden/>
               </w:rPr>
-              <w:fldChar w:fldCharType="begin"/>
-            </w:r>
-            <w:r>
-              <w:rPr>
-                <w:noProof/>
-                <w:webHidden/>
-              </w:rPr>
               <w:instrText xml:space="preserve"> PAGEREF _Toc442800109 \h </w:instrText>
             </w:r>
-            <w:r>
-              <w:rPr>
-                <w:noProof/>
-                <w:webHidden/>
-              </w:rPr>
-            </w:r>
           </w:ins>
+          <w:r>
+            <w:rPr>
+              <w:noProof/>
+              <w:webHidden/>
+            </w:rPr>
+          </w:r>
           <w:r>
             <w:rPr>
               <w:noProof/>
@@ -1363,63 +1324,57 @@
                 <w:rStyle w:val="Hyperlink"/>
                 <w:noProof/>
               </w:rPr>
+              <w:fldChar w:fldCharType="separate"/>
             </w:r>
             <w:r>
               <w:rPr>
                 <w:rStyle w:val="Hyperlink"/>
                 <w:noProof/>
               </w:rPr>
-              <w:fldChar w:fldCharType="separate"/>
+              <w:t>4</w:t>
+            </w:r>
+            <w:r>
+              <w:rPr>
+                <w:rFonts w:eastAsiaTheme="minorEastAsia"/>
+                <w:noProof/>
+              </w:rPr>
+              <w:tab/>
             </w:r>
             <w:r>
               <w:rPr>
                 <w:rStyle w:val="Hyperlink"/>
                 <w:noProof/>
               </w:rPr>
-              <w:t>4</w:t>
-            </w:r>
-            <w:r>
-              <w:rPr>
-                <w:rFonts w:eastAsiaTheme="minorEastAsia"/>
-                <w:noProof/>
+              <w:t>Alternative Design Choices</w:t>
+            </w:r>
+            <w:r>
+              <w:rPr>
+                <w:noProof/>
+                <w:webHidden/>
               </w:rPr>
               <w:tab/>
             </w:r>
             <w:r>
               <w:rPr>
-                <w:rStyle w:val="Hyperlink"/>
-                <w:noProof/>
-              </w:rPr>
-              <w:t>Alternative Design Choices</w:t>
-            </w:r>
-            <w:r>
-              <w:rPr>
                 <w:noProof/>
                 <w:webHidden/>
               </w:rPr>
-              <w:tab/>
+              <w:fldChar w:fldCharType="begin"/>
             </w:r>
             <w:r>
               <w:rPr>
                 <w:noProof/>
                 <w:webHidden/>
               </w:rPr>
-              <w:fldChar w:fldCharType="begin"/>
-            </w:r>
-            <w:r>
-              <w:rPr>
-                <w:noProof/>
-                <w:webHidden/>
-              </w:rPr>
               <w:instrText xml:space="preserve"> PAGEREF _Toc442800110 \h </w:instrText>
             </w:r>
-            <w:r>
-              <w:rPr>
-                <w:noProof/>
-                <w:webHidden/>
-              </w:rPr>
-            </w:r>
           </w:ins>
+          <w:r>
+            <w:rPr>
+              <w:noProof/>
+              <w:webHidden/>
+            </w:rPr>
+          </w:r>
           <w:r>
             <w:rPr>
               <w:noProof/>
@@ -1497,63 +1452,57 @@
                 <w:rStyle w:val="Hyperlink"/>
                 <w:noProof/>
               </w:rPr>
+              <w:fldChar w:fldCharType="separate"/>
             </w:r>
             <w:r>
               <w:rPr>
                 <w:rStyle w:val="Hyperlink"/>
                 <w:noProof/>
               </w:rPr>
-              <w:fldChar w:fldCharType="separate"/>
+              <w:t>4.1</w:t>
+            </w:r>
+            <w:r>
+              <w:rPr>
+                <w:rFonts w:eastAsiaTheme="minorEastAsia"/>
+                <w:noProof/>
+              </w:rPr>
+              <w:tab/>
             </w:r>
             <w:r>
               <w:rPr>
                 <w:rStyle w:val="Hyperlink"/>
                 <w:noProof/>
               </w:rPr>
-              <w:t>4.1</w:t>
-            </w:r>
-            <w:r>
-              <w:rPr>
-                <w:rFonts w:eastAsiaTheme="minorEastAsia"/>
-                <w:noProof/>
+              <w:t>Leaving out inductions</w:t>
+            </w:r>
+            <w:r>
+              <w:rPr>
+                <w:noProof/>
+                <w:webHidden/>
               </w:rPr>
               <w:tab/>
             </w:r>
             <w:r>
               <w:rPr>
-                <w:rStyle w:val="Hyperlink"/>
-                <w:noProof/>
-              </w:rPr>
-              <w:t>Leaving out inductions</w:t>
-            </w:r>
-            <w:r>
-              <w:rPr>
                 <w:noProof/>
                 <w:webHidden/>
               </w:rPr>
-              <w:tab/>
+              <w:fldChar w:fldCharType="begin"/>
             </w:r>
             <w:r>
               <w:rPr>
                 <w:noProof/>
                 <w:webHidden/>
               </w:rPr>
-              <w:fldChar w:fldCharType="begin"/>
-            </w:r>
-            <w:r>
-              <w:rPr>
-                <w:noProof/>
-                <w:webHidden/>
-              </w:rPr>
               <w:instrText xml:space="preserve"> PAGEREF _Toc442800111 \h </w:instrText>
             </w:r>
-            <w:r>
-              <w:rPr>
-                <w:noProof/>
-                <w:webHidden/>
-              </w:rPr>
-            </w:r>
           </w:ins>
+          <w:r>
+            <w:rPr>
+              <w:noProof/>
+              <w:webHidden/>
+            </w:rPr>
+          </w:r>
           <w:r>
             <w:rPr>
               <w:noProof/>
@@ -1631,63 +1580,57 @@
                 <w:rStyle w:val="Hyperlink"/>
                 <w:noProof/>
               </w:rPr>
+              <w:fldChar w:fldCharType="separate"/>
             </w:r>
             <w:r>
               <w:rPr>
                 <w:rStyle w:val="Hyperlink"/>
                 <w:noProof/>
               </w:rPr>
-              <w:fldChar w:fldCharType="separate"/>
+              <w:t>4.2</w:t>
+            </w:r>
+            <w:r>
+              <w:rPr>
+                <w:rFonts w:eastAsiaTheme="minorEastAsia"/>
+                <w:noProof/>
+              </w:rPr>
+              <w:tab/>
             </w:r>
             <w:r>
               <w:rPr>
                 <w:rStyle w:val="Hyperlink"/>
                 <w:noProof/>
               </w:rPr>
-              <w:t>4.2</w:t>
-            </w:r>
-            <w:r>
-              <w:rPr>
-                <w:rFonts w:eastAsiaTheme="minorEastAsia"/>
-                <w:noProof/>
+              <w:t>Leaving out reductions</w:t>
+            </w:r>
+            <w:r>
+              <w:rPr>
+                <w:noProof/>
+                <w:webHidden/>
               </w:rPr>
               <w:tab/>
             </w:r>
             <w:r>
               <w:rPr>
-                <w:rStyle w:val="Hyperlink"/>
-                <w:noProof/>
-              </w:rPr>
-              <w:t>Leaving out reductions</w:t>
-            </w:r>
-            <w:r>
-              <w:rPr>
                 <w:noProof/>
                 <w:webHidden/>
               </w:rPr>
-              <w:tab/>
+              <w:fldChar w:fldCharType="begin"/>
             </w:r>
             <w:r>
               <w:rPr>
                 <w:noProof/>
                 <w:webHidden/>
               </w:rPr>
-              <w:fldChar w:fldCharType="begin"/>
-            </w:r>
-            <w:r>
-              <w:rPr>
-                <w:noProof/>
-                <w:webHidden/>
-              </w:rPr>
               <w:instrText xml:space="preserve"> PAGEREF _Toc442800112 \h </w:instrText>
             </w:r>
-            <w:r>
-              <w:rPr>
-                <w:noProof/>
-                <w:webHidden/>
-              </w:rPr>
-            </w:r>
           </w:ins>
+          <w:r>
+            <w:rPr>
+              <w:noProof/>
+              <w:webHidden/>
+            </w:rPr>
+          </w:r>
           <w:r>
             <w:rPr>
               <w:noProof/>
@@ -1765,63 +1708,57 @@
                 <w:rStyle w:val="Hyperlink"/>
                 <w:noProof/>
               </w:rPr>
+              <w:fldChar w:fldCharType="separate"/>
             </w:r>
             <w:r>
               <w:rPr>
                 <w:rStyle w:val="Hyperlink"/>
                 <w:noProof/>
               </w:rPr>
-              <w:fldChar w:fldCharType="separate"/>
+              <w:t>4.3</w:t>
+            </w:r>
+            <w:r>
+              <w:rPr>
+                <w:rFonts w:eastAsiaTheme="minorEastAsia"/>
+                <w:noProof/>
+              </w:rPr>
+              <w:tab/>
             </w:r>
             <w:r>
               <w:rPr>
                 <w:rStyle w:val="Hyperlink"/>
                 <w:noProof/>
               </w:rPr>
-              <w:t>4.3</w:t>
-            </w:r>
-            <w:r>
-              <w:rPr>
-                <w:rFonts w:eastAsiaTheme="minorEastAsia"/>
-                <w:noProof/>
+              <w:t>Returning “Live out” values of inductions and reductions</w:t>
+            </w:r>
+            <w:r>
+              <w:rPr>
+                <w:noProof/>
+                <w:webHidden/>
               </w:rPr>
               <w:tab/>
             </w:r>
             <w:r>
               <w:rPr>
-                <w:rStyle w:val="Hyperlink"/>
-                <w:noProof/>
-              </w:rPr>
-              <w:t>Returning “Live out” values of inductions and reductions</w:t>
-            </w:r>
-            <w:r>
-              <w:rPr>
                 <w:noProof/>
                 <w:webHidden/>
               </w:rPr>
-              <w:tab/>
+              <w:fldChar w:fldCharType="begin"/>
             </w:r>
             <w:r>
               <w:rPr>
                 <w:noProof/>
                 <w:webHidden/>
               </w:rPr>
-              <w:fldChar w:fldCharType="begin"/>
-            </w:r>
-            <w:r>
-              <w:rPr>
-                <w:noProof/>
-                <w:webHidden/>
-              </w:rPr>
               <w:instrText xml:space="preserve"> PAGEREF _Toc442800113 \h </w:instrText>
             </w:r>
-            <w:r>
-              <w:rPr>
-                <w:noProof/>
-                <w:webHidden/>
-              </w:rPr>
-            </w:r>
           </w:ins>
+          <w:r>
+            <w:rPr>
+              <w:noProof/>
+              <w:webHidden/>
+            </w:rPr>
+          </w:r>
           <w:r>
             <w:rPr>
               <w:noProof/>
@@ -1899,63 +1836,57 @@
                 <w:rStyle w:val="Hyperlink"/>
                 <w:noProof/>
               </w:rPr>
+              <w:fldChar w:fldCharType="separate"/>
             </w:r>
             <w:r>
               <w:rPr>
                 <w:rStyle w:val="Hyperlink"/>
                 <w:noProof/>
               </w:rPr>
-              <w:fldChar w:fldCharType="separate"/>
+              <w:t>5</w:t>
+            </w:r>
+            <w:r>
+              <w:rPr>
+                <w:rFonts w:eastAsiaTheme="minorEastAsia"/>
+                <w:noProof/>
+              </w:rPr>
+              <w:tab/>
             </w:r>
             <w:r>
               <w:rPr>
                 <w:rStyle w:val="Hyperlink"/>
                 <w:noProof/>
               </w:rPr>
-              <w:t>5</w:t>
-            </w:r>
-            <w:r>
-              <w:rPr>
-                <w:rFonts w:eastAsiaTheme="minorEastAsia"/>
-                <w:noProof/>
+              <w:t>Future enhancements</w:t>
+            </w:r>
+            <w:r>
+              <w:rPr>
+                <w:noProof/>
+                <w:webHidden/>
               </w:rPr>
               <w:tab/>
             </w:r>
             <w:r>
               <w:rPr>
-                <w:rStyle w:val="Hyperlink"/>
-                <w:noProof/>
-              </w:rPr>
-              <w:t>Future enhancements</w:t>
-            </w:r>
-            <w:r>
-              <w:rPr>
                 <w:noProof/>
                 <w:webHidden/>
               </w:rPr>
-              <w:tab/>
+              <w:fldChar w:fldCharType="begin"/>
             </w:r>
             <w:r>
               <w:rPr>
                 <w:noProof/>
                 <w:webHidden/>
               </w:rPr>
-              <w:fldChar w:fldCharType="begin"/>
-            </w:r>
-            <w:r>
-              <w:rPr>
-                <w:noProof/>
-                <w:webHidden/>
-              </w:rPr>
               <w:instrText xml:space="preserve"> PAGEREF _Toc442800114 \h </w:instrText>
             </w:r>
-            <w:r>
-              <w:rPr>
-                <w:noProof/>
-                <w:webHidden/>
-              </w:rPr>
-            </w:r>
           </w:ins>
+          <w:r>
+            <w:rPr>
+              <w:noProof/>
+              <w:webHidden/>
+            </w:rPr>
+          </w:r>
           <w:r>
             <w:rPr>
               <w:noProof/>
@@ -2033,63 +1964,57 @@
                 <w:rStyle w:val="Hyperlink"/>
                 <w:noProof/>
               </w:rPr>
+              <w:fldChar w:fldCharType="separate"/>
             </w:r>
             <w:r>
               <w:rPr>
                 <w:rStyle w:val="Hyperlink"/>
                 <w:noProof/>
               </w:rPr>
-              <w:fldChar w:fldCharType="separate"/>
+              <w:t>5.1</w:t>
+            </w:r>
+            <w:r>
+              <w:rPr>
+                <w:rFonts w:eastAsiaTheme="minorEastAsia"/>
+                <w:noProof/>
+              </w:rPr>
+              <w:tab/>
             </w:r>
             <w:r>
               <w:rPr>
                 <w:rStyle w:val="Hyperlink"/>
                 <w:noProof/>
               </w:rPr>
-              <w:t>5.1</w:t>
-            </w:r>
-            <w:r>
-              <w:rPr>
-                <w:rFonts w:eastAsiaTheme="minorEastAsia"/>
-                <w:noProof/>
+              <w:t>More general reductions</w:t>
+            </w:r>
+            <w:r>
+              <w:rPr>
+                <w:noProof/>
+                <w:webHidden/>
               </w:rPr>
               <w:tab/>
             </w:r>
             <w:r>
               <w:rPr>
-                <w:rStyle w:val="Hyperlink"/>
-                <w:noProof/>
-              </w:rPr>
-              <w:t>More general reductions</w:t>
-            </w:r>
-            <w:r>
-              <w:rPr>
                 <w:noProof/>
                 <w:webHidden/>
               </w:rPr>
-              <w:tab/>
+              <w:fldChar w:fldCharType="begin"/>
             </w:r>
             <w:r>
               <w:rPr>
                 <w:noProof/>
                 <w:webHidden/>
               </w:rPr>
-              <w:fldChar w:fldCharType="begin"/>
-            </w:r>
-            <w:r>
-              <w:rPr>
-                <w:noProof/>
-                <w:webHidden/>
-              </w:rPr>
               <w:instrText xml:space="preserve"> PAGEREF _Toc442800115 \h </w:instrText>
             </w:r>
-            <w:r>
-              <w:rPr>
-                <w:noProof/>
-                <w:webHidden/>
-              </w:rPr>
-            </w:r>
           </w:ins>
+          <w:r>
+            <w:rPr>
+              <w:noProof/>
+              <w:webHidden/>
+            </w:rPr>
+          </w:r>
           <w:r>
             <w:rPr>
               <w:noProof/>
@@ -2167,63 +2092,57 @@
                 <w:rStyle w:val="Hyperlink"/>
                 <w:noProof/>
               </w:rPr>
+              <w:fldChar w:fldCharType="separate"/>
             </w:r>
             <w:r>
               <w:rPr>
                 <w:rStyle w:val="Hyperlink"/>
                 <w:noProof/>
               </w:rPr>
-              <w:fldChar w:fldCharType="separate"/>
+              <w:t>5.2</w:t>
+            </w:r>
+            <w:r>
+              <w:rPr>
+                <w:rFonts w:eastAsiaTheme="minorEastAsia"/>
+                <w:noProof/>
+              </w:rPr>
+              <w:tab/>
             </w:r>
             <w:r>
               <w:rPr>
                 <w:rStyle w:val="Hyperlink"/>
                 <w:noProof/>
               </w:rPr>
-              <w:t>5.2</w:t>
-            </w:r>
-            <w:r>
-              <w:rPr>
-                <w:rFonts w:eastAsiaTheme="minorEastAsia"/>
-                <w:noProof/>
+              <w:t>Non-commutative reductions</w:t>
+            </w:r>
+            <w:r>
+              <w:rPr>
+                <w:noProof/>
+                <w:webHidden/>
               </w:rPr>
               <w:tab/>
             </w:r>
             <w:r>
               <w:rPr>
-                <w:rStyle w:val="Hyperlink"/>
-                <w:noProof/>
-              </w:rPr>
-              <w:t>Non-commutative reductions</w:t>
-            </w:r>
-            <w:r>
-              <w:rPr>
                 <w:noProof/>
                 <w:webHidden/>
               </w:rPr>
-              <w:tab/>
+              <w:fldChar w:fldCharType="begin"/>
             </w:r>
             <w:r>
               <w:rPr>
                 <w:noProof/>
                 <w:webHidden/>
               </w:rPr>
-              <w:fldChar w:fldCharType="begin"/>
-            </w:r>
-            <w:r>
-              <w:rPr>
-                <w:noProof/>
-                <w:webHidden/>
-              </w:rPr>
               <w:instrText xml:space="preserve"> PAGEREF _Toc442800116 \h </w:instrText>
             </w:r>
-            <w:r>
-              <w:rPr>
-                <w:noProof/>
-                <w:webHidden/>
-              </w:rPr>
-            </w:r>
           </w:ins>
+          <w:r>
+            <w:rPr>
+              <w:noProof/>
+              <w:webHidden/>
+            </w:rPr>
+          </w:r>
           <w:r>
             <w:rPr>
               <w:noProof/>
@@ -2301,63 +2220,57 @@
                 <w:rStyle w:val="Hyperlink"/>
                 <w:noProof/>
               </w:rPr>
+              <w:fldChar w:fldCharType="separate"/>
             </w:r>
             <w:r>
               <w:rPr>
                 <w:rStyle w:val="Hyperlink"/>
                 <w:noProof/>
               </w:rPr>
-              <w:fldChar w:fldCharType="separate"/>
+              <w:t>6</w:t>
+            </w:r>
+            <w:r>
+              <w:rPr>
+                <w:rFonts w:eastAsiaTheme="minorEastAsia"/>
+                <w:noProof/>
+              </w:rPr>
+              <w:tab/>
             </w:r>
             <w:r>
               <w:rPr>
                 <w:rStyle w:val="Hyperlink"/>
                 <w:noProof/>
               </w:rPr>
-              <w:t>6</w:t>
-            </w:r>
-            <w:r>
-              <w:rPr>
-                <w:rFonts w:eastAsiaTheme="minorEastAsia"/>
-                <w:noProof/>
+              <w:t>Formal Wording</w:t>
+            </w:r>
+            <w:r>
+              <w:rPr>
+                <w:noProof/>
+                <w:webHidden/>
               </w:rPr>
               <w:tab/>
             </w:r>
             <w:r>
               <w:rPr>
-                <w:rStyle w:val="Hyperlink"/>
-                <w:noProof/>
-              </w:rPr>
-              <w:t>Formal Wording</w:t>
-            </w:r>
-            <w:r>
-              <w:rPr>
                 <w:noProof/>
                 <w:webHidden/>
               </w:rPr>
-              <w:tab/>
+              <w:fldChar w:fldCharType="begin"/>
             </w:r>
             <w:r>
               <w:rPr>
                 <w:noProof/>
                 <w:webHidden/>
               </w:rPr>
-              <w:fldChar w:fldCharType="begin"/>
-            </w:r>
-            <w:r>
-              <w:rPr>
-                <w:noProof/>
-                <w:webHidden/>
-              </w:rPr>
               <w:instrText xml:space="preserve"> PAGEREF _Toc442800117 \h </w:instrText>
             </w:r>
-            <w:r>
-              <w:rPr>
-                <w:noProof/>
-                <w:webHidden/>
-              </w:rPr>
-            </w:r>
           </w:ins>
+          <w:r>
+            <w:rPr>
+              <w:noProof/>
+              <w:webHidden/>
+            </w:rPr>
+          </w:r>
           <w:r>
             <w:rPr>
               <w:noProof/>
@@ -2435,63 +2348,57 @@
                 <w:rStyle w:val="Hyperlink"/>
                 <w:noProof/>
               </w:rPr>
+              <w:fldChar w:fldCharType="separate"/>
             </w:r>
             <w:r>
               <w:rPr>
                 <w:rStyle w:val="Hyperlink"/>
                 <w:noProof/>
               </w:rPr>
-              <w:fldChar w:fldCharType="separate"/>
+              <w:t>6.1</w:t>
+            </w:r>
+            <w:r>
+              <w:rPr>
+                <w:rFonts w:eastAsiaTheme="minorEastAsia"/>
+                <w:noProof/>
+              </w:rPr>
+              <w:tab/>
             </w:r>
             <w:r>
               <w:rPr>
                 <w:rStyle w:val="Hyperlink"/>
                 <w:noProof/>
               </w:rPr>
-              <w:t>6.1</w:t>
-            </w:r>
-            <w:r>
-              <w:rPr>
-                <w:rFonts w:eastAsiaTheme="minorEastAsia"/>
-                <w:noProof/>
+              <w:t>Feature-testing macro</w:t>
+            </w:r>
+            <w:r>
+              <w:rPr>
+                <w:noProof/>
+                <w:webHidden/>
               </w:rPr>
               <w:tab/>
             </w:r>
             <w:r>
               <w:rPr>
-                <w:rStyle w:val="Hyperlink"/>
-                <w:noProof/>
-              </w:rPr>
-              <w:t>Feature-testing macro</w:t>
-            </w:r>
-            <w:r>
-              <w:rPr>
                 <w:noProof/>
                 <w:webHidden/>
               </w:rPr>
-              <w:tab/>
+              <w:fldChar w:fldCharType="begin"/>
             </w:r>
             <w:r>
               <w:rPr>
                 <w:noProof/>
                 <w:webHidden/>
               </w:rPr>
-              <w:fldChar w:fldCharType="begin"/>
-            </w:r>
-            <w:r>
-              <w:rPr>
-                <w:noProof/>
-                <w:webHidden/>
-              </w:rPr>
               <w:instrText xml:space="preserve"> PAGEREF _Toc442800118 \h </w:instrText>
             </w:r>
-            <w:r>
-              <w:rPr>
-                <w:noProof/>
-                <w:webHidden/>
-              </w:rPr>
-            </w:r>
           </w:ins>
+          <w:r>
+            <w:rPr>
+              <w:noProof/>
+              <w:webHidden/>
+            </w:rPr>
+          </w:r>
           <w:r>
             <w:rPr>
               <w:noProof/>
@@ -2569,12 +2476,6 @@
                 <w:rStyle w:val="Hyperlink"/>
                 <w:noProof/>
               </w:rPr>
-            </w:r>
-            <w:r>
-              <w:rPr>
-                <w:rStyle w:val="Hyperlink"/>
-                <w:noProof/>
-              </w:rPr>
               <w:fldChar w:fldCharType="separate"/>
             </w:r>
             <w:r>
@@ -2634,13 +2535,13 @@
               </w:rPr>
               <w:instrText xml:space="preserve"> PAGEREF _Toc442800120 \h </w:instrText>
             </w:r>
-            <w:r>
-              <w:rPr>
-                <w:noProof/>
-                <w:webHidden/>
-              </w:rPr>
-            </w:r>
           </w:ins>
+          <w:r>
+            <w:rPr>
+              <w:noProof/>
+              <w:webHidden/>
+            </w:rPr>
+          </w:r>
           <w:r>
             <w:rPr>
               <w:noProof/>
@@ -2718,63 +2619,57 @@
                 <w:rStyle w:val="Hyperlink"/>
                 <w:noProof/>
               </w:rPr>
+              <w:fldChar w:fldCharType="separate"/>
             </w:r>
             <w:r>
               <w:rPr>
                 <w:rStyle w:val="Hyperlink"/>
                 <w:noProof/>
               </w:rPr>
-              <w:fldChar w:fldCharType="separate"/>
+              <w:t>6.3</w:t>
+            </w:r>
+            <w:r>
+              <w:rPr>
+                <w:rFonts w:eastAsiaTheme="minorEastAsia"/>
+                <w:noProof/>
+              </w:rPr>
+              <w:tab/>
             </w:r>
             <w:r>
               <w:rPr>
                 <w:rStyle w:val="Hyperlink"/>
                 <w:noProof/>
               </w:rPr>
-              <w:t>6.3</w:t>
-            </w:r>
-            <w:r>
-              <w:rPr>
-                <w:rFonts w:eastAsiaTheme="minorEastAsia"/>
-                <w:noProof/>
+              <w:t>New text for reductions</w:t>
+            </w:r>
+            <w:r>
+              <w:rPr>
+                <w:noProof/>
+                <w:webHidden/>
               </w:rPr>
               <w:tab/>
             </w:r>
             <w:r>
               <w:rPr>
-                <w:rStyle w:val="Hyperlink"/>
-                <w:noProof/>
-              </w:rPr>
-              <w:t>New text for reductions</w:t>
-            </w:r>
-            <w:r>
-              <w:rPr>
                 <w:noProof/>
                 <w:webHidden/>
               </w:rPr>
-              <w:tab/>
+              <w:fldChar w:fldCharType="begin"/>
             </w:r>
             <w:r>
               <w:rPr>
                 <w:noProof/>
                 <w:webHidden/>
               </w:rPr>
-              <w:fldChar w:fldCharType="begin"/>
-            </w:r>
-            <w:r>
-              <w:rPr>
-                <w:noProof/>
-                <w:webHidden/>
-              </w:rPr>
               <w:instrText xml:space="preserve"> PAGEREF _Toc442800121 \h </w:instrText>
             </w:r>
-            <w:r>
-              <w:rPr>
-                <w:noProof/>
-                <w:webHidden/>
-              </w:rPr>
-            </w:r>
           </w:ins>
+          <w:r>
+            <w:rPr>
+              <w:noProof/>
+              <w:webHidden/>
+            </w:rPr>
+          </w:r>
           <w:r>
             <w:rPr>
               <w:noProof/>
@@ -2852,63 +2747,57 @@
                 <w:rStyle w:val="Hyperlink"/>
                 <w:noProof/>
               </w:rPr>
+              <w:fldChar w:fldCharType="separate"/>
             </w:r>
             <w:r>
               <w:rPr>
                 <w:rStyle w:val="Hyperlink"/>
                 <w:noProof/>
               </w:rPr>
-              <w:fldChar w:fldCharType="separate"/>
+              <w:t>6.4</w:t>
+            </w:r>
+            <w:r>
+              <w:rPr>
+                <w:rFonts w:eastAsiaTheme="minorEastAsia"/>
+                <w:noProof/>
+              </w:rPr>
+              <w:tab/>
             </w:r>
             <w:r>
               <w:rPr>
                 <w:rStyle w:val="Hyperlink"/>
                 <w:noProof/>
               </w:rPr>
-              <w:t>6.4</w:t>
-            </w:r>
-            <w:r>
-              <w:rPr>
-                <w:rFonts w:eastAsiaTheme="minorEastAsia"/>
-                <w:noProof/>
+              <w:t>New text for inductions</w:t>
+            </w:r>
+            <w:r>
+              <w:rPr>
+                <w:noProof/>
+                <w:webHidden/>
               </w:rPr>
               <w:tab/>
             </w:r>
             <w:r>
               <w:rPr>
-                <w:rStyle w:val="Hyperlink"/>
-                <w:noProof/>
-              </w:rPr>
-              <w:t>New text for inductions</w:t>
-            </w:r>
-            <w:r>
-              <w:rPr>
                 <w:noProof/>
                 <w:webHidden/>
               </w:rPr>
-              <w:tab/>
+              <w:fldChar w:fldCharType="begin"/>
             </w:r>
             <w:r>
               <w:rPr>
                 <w:noProof/>
                 <w:webHidden/>
               </w:rPr>
-              <w:fldChar w:fldCharType="begin"/>
-            </w:r>
-            <w:r>
-              <w:rPr>
-                <w:noProof/>
-                <w:webHidden/>
-              </w:rPr>
               <w:instrText xml:space="preserve"> PAGEREF _Toc442800122 \h </w:instrText>
             </w:r>
-            <w:r>
-              <w:rPr>
-                <w:noProof/>
-                <w:webHidden/>
-              </w:rPr>
-            </w:r>
           </w:ins>
+          <w:r>
+            <w:rPr>
+              <w:noProof/>
+              <w:webHidden/>
+            </w:rPr>
+          </w:r>
           <w:r>
             <w:rPr>
               <w:noProof/>
@@ -2986,12 +2875,6 @@
                 <w:rStyle w:val="Hyperlink"/>
                 <w:noProof/>
               </w:rPr>
-            </w:r>
-            <w:r>
-              <w:rPr>
-                <w:rStyle w:val="Hyperlink"/>
-                <w:noProof/>
-              </w:rPr>
               <w:fldChar w:fldCharType="separate"/>
             </w:r>
             <w:r>
@@ -3044,13 +2927,13 @@
               </w:rPr>
               <w:instrText xml:space="preserve"> PAGEREF _Toc442800123 \h </w:instrText>
             </w:r>
-            <w:r>
-              <w:rPr>
-                <w:noProof/>
-                <w:webHidden/>
-              </w:rPr>
-            </w:r>
           </w:ins>
+          <w:r>
+            <w:rPr>
+              <w:noProof/>
+              <w:webHidden/>
+            </w:rPr>
+          </w:r>
           <w:r>
             <w:rPr>
               <w:noProof/>
@@ -4580,12 +4463,7 @@
         </w:r>
       </w:ins>
       <w:r>
-        <w:t xml:space="preserve"> partial sum</w:t>
-      </w:r>
-      <w:bookmarkStart w:id="67" w:name="_GoBack"/>
-      <w:bookmarkEnd w:id="67"/>
-      <w:r>
-        <w:t xml:space="preserve">.  There is one such reference for each reduction argument to </w:t>
+        <w:t xml:space="preserve"> partial sum.  There is one such reference for each reduction argument to </w:t>
       </w:r>
       <w:r>
         <w:rPr>
@@ -4631,6 +4509,27 @@
       </w:r>
       <w:r>
         <w:t>o the following serial code:</w:t>
+      </w:r>
+    </w:p>
+    <w:p>
+      <w:pPr>
+        <w:pStyle w:val="Code"/>
+        <w:keepNext/>
+        <w:pPrChange w:id="67" w:author="Halpern, Pablo G" w:date="2016-02-09T16:56:00Z">
+          <w:pPr>
+            <w:pStyle w:val="Code"/>
+          </w:pPr>
+        </w:pPrChange>
+      </w:pPr>
+      <w:r>
+        <w:lastRenderedPageBreak/>
+        <w:t>float serial_dot_saxpy</w:t>
+      </w:r>
+      <w:r>
+        <w:t xml:space="preserve"> </w:t>
+      </w:r>
+      <w:r>
+        <w:t>(int n, float a, float x[], float y[]) {</w:t>
       </w:r>
     </w:p>
     <w:p>
@@ -4644,14 +4543,7 @@
         </w:pPrChange>
       </w:pPr>
       <w:r>
-        <w:lastRenderedPageBreak/>
-        <w:t>float serial_dot_saxpy</w:t>
-      </w:r>
-      <w:r>
-        <w:t xml:space="preserve"> </w:t>
-      </w:r>
-      <w:r>
-        <w:t>(int n, float a, float x[], float y[]) {</w:t>
+        <w:t xml:space="preserve">    float s = 0;</w:t>
       </w:r>
     </w:p>
     <w:p>
@@ -4665,7 +4557,19 @@
         </w:pPrChange>
       </w:pPr>
       <w:r>
-        <w:t xml:space="preserve">    float s = 0;</w:t>
+        <w:t xml:space="preserve">    </w:t>
+      </w:r>
+      <w:r>
+        <w:t>for (</w:t>
+      </w:r>
+      <w:r>
+        <w:t>int i=0; i&lt;n; ++i</w:t>
+      </w:r>
+      <w:r>
+        <w:t>)</w:t>
+      </w:r>
+      <w:r>
+        <w:t xml:space="preserve"> {</w:t>
       </w:r>
     </w:p>
     <w:p>
@@ -4679,19 +4583,7 @@
         </w:pPrChange>
       </w:pPr>
       <w:r>
-        <w:t xml:space="preserve">    </w:t>
-      </w:r>
-      <w:r>
-        <w:t>for (</w:t>
-      </w:r>
-      <w:r>
-        <w:t>int i=0; i&lt;n; ++i</w:t>
-      </w:r>
-      <w:r>
-        <w:t>)</w:t>
-      </w:r>
-      <w:r>
-        <w:t xml:space="preserve"> {</w:t>
+        <w:t xml:space="preserve">        y[i] += a*x[i];</w:t>
       </w:r>
     </w:p>
     <w:p>
@@ -4705,7 +4597,7 @@
         </w:pPrChange>
       </w:pPr>
       <w:r>
-        <w:t xml:space="preserve">        y[i] += a*x[i];</w:t>
+        <w:t xml:space="preserve">        s += y[i]*y[i];</w:t>
       </w:r>
     </w:p>
     <w:p>
@@ -4719,7 +4611,7 @@
         </w:pPrChange>
       </w:pPr>
       <w:r>
-        <w:t xml:space="preserve">        s += y[i]*y[i];</w:t>
+        <w:t xml:space="preserve">    }</w:t>
       </w:r>
     </w:p>
     <w:p>
@@ -4733,21 +4625,29 @@
         </w:pPrChange>
       </w:pPr>
       <w:r>
-        <w:t xml:space="preserve">    }</w:t>
+        <w:t xml:space="preserve">    return s;</w:t>
       </w:r>
     </w:p>
     <w:p>
       <w:pPr>
         <w:pStyle w:val="Code"/>
-        <w:keepNext/>
-        <w:pPrChange w:id="74" w:author="Halpern, Pablo G" w:date="2016-02-09T16:56:00Z">
-          <w:pPr>
-            <w:pStyle w:val="Code"/>
-          </w:pPr>
-        </w:pPrChange>
-      </w:pPr>
-      <w:r>
-        <w:t xml:space="preserve">    return s;</w:t>
+      </w:pPr>
+      <w:r>
+        <w:t>}</w:t>
+      </w:r>
+    </w:p>
+    <w:p>
+      <w:pPr>
+        <w:pStyle w:val="Body"/>
+      </w:pPr>
+      <w:r>
+        <w:t xml:space="preserve">For </w:t>
+      </w:r>
+      <w:r>
+        <w:t>convenience</w:t>
+      </w:r>
+      <w:r>
+        <w:t>, we supply shorthand functions for common reductions.  For example:</w:t>
       </w:r>
     </w:p>
     <w:p>
@@ -4755,6 +4655,201 @@
         <w:pStyle w:val="Code"/>
       </w:pPr>
       <w:r>
+        <w:t>reduction_plus(s)</w:t>
+      </w:r>
+    </w:p>
+    <w:p>
+      <w:r>
+        <w:t>is equivalent to:</w:t>
+      </w:r>
+    </w:p>
+    <w:p>
+      <w:pPr>
+        <w:pStyle w:val="Code"/>
+      </w:pPr>
+      <w:r>
+        <w:t>reduction</w:t>
+      </w:r>
+      <w:r>
+        <w:t>(s,0.0f,std::plus&lt;float&gt;())</w:t>
+      </w:r>
+    </w:p>
+    <w:p>
+      <w:r>
+        <w:t>Note that floating-point operations may be re-ordered and re-associated, thus exposing round-off errors that differ from the serial execution and, for certain execution policies, may vary from run to run.  This difficulty with floating-point arithmetic is well known and consistent with other parallelism systems such as OpenMP.</w:t>
+      </w:r>
+    </w:p>
+    <w:p>
+      <w:pPr>
+        <w:pStyle w:val="Heading2"/>
+      </w:pPr>
+      <w:bookmarkStart w:id="74" w:name="_Toc442800109"/>
+      <w:r>
+        <w:t>Inductions (Linear</w:t>
+      </w:r>
+      <w:r>
+        <w:t xml:space="preserve"> Variables</w:t>
+      </w:r>
+      <w:r>
+        <w:t>)</w:t>
+      </w:r>
+      <w:bookmarkEnd w:id="74"/>
+    </w:p>
+    <w:p>
+      <w:pPr>
+        <w:pStyle w:val="Body"/>
+      </w:pPr>
+      <w:r>
+        <w:t>A</w:t>
+      </w:r>
+      <w:r>
+        <w:t xml:space="preserve"> linear</w:t>
+      </w:r>
+      <w:r>
+        <w:t xml:space="preserve"> induction value is a value that varies </w:t>
+      </w:r>
+      <w:r>
+        <w:t xml:space="preserve">linearly </w:t>
+      </w:r>
+      <w:r>
+        <w:t>with the loop iteration count.  Although an induction value can always be computed from the iteration count, requiring the programmer to do so is inconvenient and error prone.</w:t>
+      </w:r>
+    </w:p>
+    <w:p>
+      <w:pPr>
+        <w:pStyle w:val="Body"/>
+      </w:pPr>
+      <w:r>
+        <w:t xml:space="preserve">The for-loop template allows specification of induction variables, using a scheme somewhat similar to that for reduction variables.  Here is an example with </w:t>
+      </w:r>
+      <w:r>
+        <w:t>three</w:t>
+      </w:r>
+      <w:r>
+        <w:t xml:space="preserve"> induction variables</w:t>
+      </w:r>
+      <w:r>
+        <w:t>:</w:t>
+      </w:r>
+    </w:p>
+    <w:p>
+      <w:pPr>
+        <w:pStyle w:val="Code"/>
+      </w:pPr>
+      <w:r>
+        <w:t>float* zipper(int n, float* x, float *y, float *z) {</w:t>
+      </w:r>
+    </w:p>
+    <w:p>
+      <w:pPr>
+        <w:pStyle w:val="Code"/>
+      </w:pPr>
+      <w:r>
+        <w:t xml:space="preserve">    for_loop</w:t>
+      </w:r>
+      <w:r>
+        <w:t>(</w:t>
+      </w:r>
+      <w:r>
+        <w:t>par, 0, n,</w:t>
+      </w:r>
+    </w:p>
+    <w:p>
+      <w:pPr>
+        <w:pStyle w:val="Code"/>
+      </w:pPr>
+      <w:r>
+        <w:t xml:space="preserve">        </w:t>
+      </w:r>
+      <w:r>
+        <w:rPr>
+          <w:b/>
+        </w:rPr>
+        <w:t>induction</w:t>
+      </w:r>
+      <w:r>
+        <w:t>(x),</w:t>
+      </w:r>
+    </w:p>
+    <w:p>
+      <w:pPr>
+        <w:pStyle w:val="Code"/>
+      </w:pPr>
+      <w:r>
+        <w:t xml:space="preserve">        </w:t>
+      </w:r>
+      <w:r>
+        <w:rPr>
+          <w:b/>
+        </w:rPr>
+        <w:t>induction</w:t>
+      </w:r>
+      <w:r>
+        <w:t>(y),</w:t>
+      </w:r>
+    </w:p>
+    <w:p>
+      <w:pPr>
+        <w:pStyle w:val="Code"/>
+      </w:pPr>
+      <w:r>
+        <w:t xml:space="preserve">        </w:t>
+      </w:r>
+      <w:r>
+        <w:rPr>
+          <w:b/>
+        </w:rPr>
+        <w:t>induction</w:t>
+      </w:r>
+      <w:r>
+        <w:t>(z,2),</w:t>
+      </w:r>
+    </w:p>
+    <w:p>
+      <w:pPr>
+        <w:pStyle w:val="Code"/>
+      </w:pPr>
+      <w:r>
+        <w:t xml:space="preserve">        [&amp;](int i, float* x_, float* y_, float* z_) {</w:t>
+      </w:r>
+    </w:p>
+    <w:p>
+      <w:pPr>
+        <w:pStyle w:val="Code"/>
+      </w:pPr>
+      <w:r>
+        <w:t xml:space="preserve">            *z_++ = *x_++;</w:t>
+      </w:r>
+    </w:p>
+    <w:p>
+      <w:pPr>
+        <w:pStyle w:val="Code"/>
+      </w:pPr>
+      <w:r>
+        <w:t xml:space="preserve">            *z_++ = *y_++;</w:t>
+      </w:r>
+    </w:p>
+    <w:p>
+      <w:pPr>
+        <w:pStyle w:val="Code"/>
+      </w:pPr>
+      <w:r>
+        <w:t xml:space="preserve">        });</w:t>
+      </w:r>
+    </w:p>
+    <w:p>
+      <w:pPr>
+        <w:pStyle w:val="Code"/>
+      </w:pPr>
+      <w:r>
+        <w:t xml:space="preserve">    return z;</w:t>
+      </w:r>
+    </w:p>
+    <w:p>
+      <w:pPr>
+        <w:pStyle w:val="Code"/>
+      </w:pPr>
+      <w:r>
         <w:t>}</w:t>
       </w:r>
     </w:p>
@@ -4763,230 +4858,22 @@
         <w:pStyle w:val="Body"/>
       </w:pPr>
       <w:r>
-        <w:t xml:space="preserve">For </w:t>
-      </w:r>
-      <w:r>
-        <w:t>convenience</w:t>
-      </w:r>
-      <w:r>
-        <w:t>, we supply shorthand functions for common reductions.  For example:</w:t>
-      </w:r>
-    </w:p>
-    <w:p>
-      <w:pPr>
-        <w:pStyle w:val="Code"/>
-      </w:pPr>
-      <w:r>
-        <w:t>reduction_plus(s)</w:t>
-      </w:r>
-    </w:p>
-    <w:p>
-      <w:r>
-        <w:t>is equivalent to:</w:t>
-      </w:r>
-    </w:p>
-    <w:p>
-      <w:pPr>
-        <w:pStyle w:val="Code"/>
-      </w:pPr>
-      <w:r>
-        <w:t>reduction</w:t>
-      </w:r>
-      <w:r>
-        <w:t>(s,0.0f,std::plus&lt;float&gt;())</w:t>
-      </w:r>
-    </w:p>
-    <w:p>
-      <w:r>
-        <w:t>Note that floating-point operations may be re-ordered and re-associated, thus exposing round-off errors that differ from the serial execution and, for certain execution policies, may vary from run to run.  This difficulty with floating-point arithmetic is well known and consistent with other parallelism systems such as OpenMP.</w:t>
-      </w:r>
-    </w:p>
-    <w:p>
-      <w:pPr>
-        <w:pStyle w:val="Heading2"/>
-      </w:pPr>
-      <w:bookmarkStart w:id="75" w:name="_Toc442800109"/>
-      <w:r>
-        <w:t>Inductions (Linear</w:t>
-      </w:r>
-      <w:r>
-        <w:t xml:space="preserve"> Variables</w:t>
-      </w:r>
-      <w:r>
-        <w:t>)</w:t>
-      </w:r>
-      <w:bookmarkEnd w:id="75"/>
-    </w:p>
-    <w:p>
-      <w:pPr>
-        <w:pStyle w:val="Body"/>
-      </w:pPr>
-      <w:r>
-        <w:t>A</w:t>
-      </w:r>
-      <w:r>
-        <w:t xml:space="preserve"> linear</w:t>
-      </w:r>
-      <w:r>
-        <w:t xml:space="preserve"> induction value is a value that varies </w:t>
-      </w:r>
-      <w:r>
-        <w:t xml:space="preserve">linearly </w:t>
-      </w:r>
-      <w:r>
-        <w:t>with the loop iteration count.  Although an induction value can always be computed from the iteration count, requiring the programmer to do so is inconvenient and error prone.</w:t>
-      </w:r>
-    </w:p>
-    <w:p>
-      <w:pPr>
-        <w:pStyle w:val="Body"/>
-      </w:pPr>
-      <w:r>
-        <w:t xml:space="preserve">The for-loop template allows specification of induction variables, using a scheme somewhat similar to that for reduction variables.  Here is an example with </w:t>
-      </w:r>
-      <w:r>
-        <w:t>three</w:t>
-      </w:r>
-      <w:r>
-        <w:t xml:space="preserve"> induction variables</w:t>
-      </w:r>
-      <w:r>
-        <w:t>:</w:t>
-      </w:r>
-    </w:p>
-    <w:p>
-      <w:pPr>
-        <w:pStyle w:val="Code"/>
-      </w:pPr>
-      <w:r>
-        <w:t>float* zipper(int n, float* x, float *y, float *z) {</w:t>
-      </w:r>
-    </w:p>
-    <w:p>
-      <w:pPr>
-        <w:pStyle w:val="Code"/>
-      </w:pPr>
-      <w:r>
-        <w:t xml:space="preserve">    for_loop</w:t>
-      </w:r>
-      <w:r>
-        <w:t>(</w:t>
-      </w:r>
-      <w:r>
-        <w:t>par, 0, n,</w:t>
-      </w:r>
-    </w:p>
-    <w:p>
-      <w:pPr>
-        <w:pStyle w:val="Code"/>
-      </w:pPr>
-      <w:r>
-        <w:t xml:space="preserve">        </w:t>
-      </w:r>
-      <w:r>
-        <w:rPr>
-          <w:b/>
+        <w:t>Here</w:t>
+      </w:r>
+      <w:r>
+        <w:t>,</w:t>
+      </w:r>
+      <w:r>
+        <w:t xml:space="preserve"> </w:t>
+      </w:r>
+      <w:r>
+        <w:rPr>
+          <w:rStyle w:val="CodeFont0"/>
         </w:rPr>
         <w:t>induction</w:t>
       </w:r>
       <w:r>
-        <w:t>(x),</w:t>
-      </w:r>
-    </w:p>
-    <w:p>
-      <w:pPr>
-        <w:pStyle w:val="Code"/>
-      </w:pPr>
-      <w:r>
-        <w:t xml:space="preserve">        </w:t>
-      </w:r>
-      <w:r>
-        <w:rPr>
-          <w:b/>
-        </w:rPr>
-        <w:t>induction</w:t>
-      </w:r>
-      <w:r>
-        <w:t>(y),</w:t>
-      </w:r>
-    </w:p>
-    <w:p>
-      <w:pPr>
-        <w:pStyle w:val="Code"/>
-      </w:pPr>
-      <w:r>
-        <w:t xml:space="preserve">        </w:t>
-      </w:r>
-      <w:r>
-        <w:rPr>
-          <w:b/>
-        </w:rPr>
-        <w:t>induction</w:t>
-      </w:r>
-      <w:r>
-        <w:t>(z,2),</w:t>
-      </w:r>
-    </w:p>
-    <w:p>
-      <w:pPr>
-        <w:pStyle w:val="Code"/>
-      </w:pPr>
-      <w:r>
-        <w:t xml:space="preserve">        [&amp;](int i, float* x_, float* y_, float* z_) {</w:t>
-      </w:r>
-    </w:p>
-    <w:p>
-      <w:pPr>
-        <w:pStyle w:val="Code"/>
-      </w:pPr>
-      <w:r>
-        <w:t xml:space="preserve">            *z_++ = *x_++;</w:t>
-      </w:r>
-    </w:p>
-    <w:p>
-      <w:pPr>
-        <w:pStyle w:val="Code"/>
-      </w:pPr>
-      <w:r>
-        <w:t xml:space="preserve">            *z_++ = *y_++;</w:t>
-      </w:r>
-    </w:p>
-    <w:p>
-      <w:pPr>
-        <w:pStyle w:val="Code"/>
-      </w:pPr>
-      <w:r>
-        <w:t xml:space="preserve">        });</w:t>
-      </w:r>
-    </w:p>
-    <w:p>
-      <w:pPr>
-        <w:pStyle w:val="Code"/>
-      </w:pPr>
-      <w:r>
-        <w:t xml:space="preserve">    return z;</w:t>
-      </w:r>
-    </w:p>
-    <w:p>
-      <w:pPr>
-        <w:pStyle w:val="Code"/>
-      </w:pPr>
-      <w:r>
-        <w:t>}</w:t>
-      </w:r>
-    </w:p>
-    <w:p>
-      <w:pPr>
-        <w:pStyle w:val="Body"/>
-      </w:pPr>
-      <w:r>
-        <w:t>Here</w:t>
-      </w:r>
-      <w:r>
-        <w:t>,</w:t>
-      </w:r>
-      <w:r>
-        <w:t xml:space="preserve"> induction is a function that returns an implementation-specifi</w:t>
+        <w:t xml:space="preserve"> is a function that returns an implementation-specifi</w:t>
       </w:r>
       <w:r>
         <w:t>c</w:t>
@@ -5252,80 +5139,80 @@
       <w:pPr>
         <w:pStyle w:val="Heading1"/>
       </w:pPr>
-      <w:bookmarkStart w:id="76" w:name="_Toc442800110"/>
+      <w:bookmarkStart w:id="75" w:name="_Toc442800110"/>
       <w:r>
         <w:t>Alternative Design</w:t>
       </w:r>
       <w:r>
         <w:t xml:space="preserve"> Choices</w:t>
       </w:r>
+      <w:bookmarkEnd w:id="75"/>
+    </w:p>
+    <w:p>
+      <w:r>
+        <w:t>Below, we describe some alternatives that were considered and why we are not proposing them.</w:t>
+      </w:r>
+    </w:p>
+    <w:p>
+      <w:pPr>
+        <w:pStyle w:val="Heading2"/>
+      </w:pPr>
+      <w:bookmarkStart w:id="76" w:name="_Toc442800111"/>
+      <w:r>
+        <w:t>Leaving out inductions</w:t>
+      </w:r>
       <w:bookmarkEnd w:id="76"/>
     </w:p>
     <w:p>
       <w:r>
-        <w:t>Below, we describe some alternatives that were considered and why we are not proposing them.</w:t>
+        <w:t xml:space="preserve">Inductions could be omitted from this proposal, </w:t>
+      </w:r>
+      <w:r>
+        <w:t>rely</w:t>
+      </w:r>
+      <w:r>
+        <w:t>ing</w:t>
+      </w:r>
+      <w:r>
+        <w:t xml:space="preserve"> on users to write the equivalent math.   However, doing </w:t>
+      </w:r>
+      <w:r>
+        <w:t xml:space="preserve">so </w:t>
+      </w:r>
+      <w:r>
+        <w:t>complicates parallelizing codes. We note that OpenMP has linear clauses for similar reason.</w:t>
       </w:r>
     </w:p>
     <w:p>
       <w:pPr>
         <w:pStyle w:val="Heading2"/>
       </w:pPr>
-      <w:bookmarkStart w:id="77" w:name="_Toc442800111"/>
-      <w:r>
-        <w:t>Leaving out inductions</w:t>
+      <w:bookmarkStart w:id="77" w:name="_Toc442800112"/>
+      <w:r>
+        <w:t>Leaving out reductions</w:t>
       </w:r>
       <w:bookmarkEnd w:id="77"/>
     </w:p>
     <w:p>
       <w:r>
-        <w:t xml:space="preserve">Inductions could be omitted from this proposal, </w:t>
-      </w:r>
-      <w:r>
-        <w:t>rely</w:t>
-      </w:r>
-      <w:r>
-        <w:t>ing</w:t>
-      </w:r>
-      <w:r>
-        <w:t xml:space="preserve"> on users to write the equivalent math.   However, doing </w:t>
-      </w:r>
-      <w:r>
-        <w:t xml:space="preserve">so </w:t>
-      </w:r>
-      <w:r>
-        <w:t>complicates parallelizing codes. We note that OpenMP has linear clauses for similar reason.</w:t>
+        <w:t>The current Parallel STL has support for reductions.  However, these are tight</w:t>
+      </w:r>
+      <w:r>
+        <w:t xml:space="preserve">ly tied to specific algorithms and require “tuple-fying” values (and defining reduction operations on the tuples) for code that needs to perform more than one reduction.  Our approach brings the flexibility that OpenMP users have </w:t>
+      </w:r>
+      <w:r>
+        <w:t xml:space="preserve">enjoyed </w:t>
+      </w:r>
+      <w:r>
+        <w:t>from the start.</w:t>
       </w:r>
     </w:p>
     <w:p>
       <w:pPr>
         <w:pStyle w:val="Heading2"/>
       </w:pPr>
-      <w:bookmarkStart w:id="78" w:name="_Toc442800112"/>
-      <w:r>
-        <w:t>Leaving out reductions</w:t>
-      </w:r>
-      <w:bookmarkEnd w:id="78"/>
-    </w:p>
-    <w:p>
-      <w:r>
-        <w:t>The current Parallel STL has support for reductions.  However, these are tight</w:t>
-      </w:r>
-      <w:r>
-        <w:t xml:space="preserve">ly tied to specific algorithms and require “tuple-fying” values (and defining reduction operations on the tuples) for code that needs to perform more than one reduction.  Our approach brings the flexibility that OpenMP users have </w:t>
-      </w:r>
-      <w:r>
-        <w:t xml:space="preserve">enjoyed </w:t>
-      </w:r>
-      <w:r>
-        <w:t>from the start.</w:t>
-      </w:r>
-    </w:p>
-    <w:p>
-      <w:pPr>
-        <w:pStyle w:val="Heading2"/>
-      </w:pPr>
-      <w:bookmarkStart w:id="79" w:name="_Toc442800113"/>
-      <w:ins w:id="80" w:author="Halpern, Pablo G" w:date="2016-02-09T16:52:00Z">
+      <w:bookmarkStart w:id="78" w:name="_Toc442800113"/>
+      <w:ins w:id="79" w:author="Halpern, Pablo G" w:date="2016-02-09T16:52:00Z">
         <w:r>
           <w:t xml:space="preserve">Returning </w:t>
         </w:r>
@@ -5345,8 +5232,8 @@
       <w:r>
         <w:t xml:space="preserve"> of inductions and reductions</w:t>
       </w:r>
-      <w:bookmarkEnd w:id="79"/>
-      <w:del w:id="81" w:author="Halpern, Pablo G" w:date="2016-02-09T16:51:00Z">
+      <w:bookmarkEnd w:id="78"/>
+      <w:del w:id="80" w:author="Halpern, Pablo G" w:date="2016-02-09T16:51:00Z">
         <w:r>
           <w:delText xml:space="preserve"> </w:delText>
         </w:r>
@@ -5449,6 +5336,21 @@
       <w:pPr>
         <w:pStyle w:val="Code"/>
         <w:keepNext/>
+        <w:pPrChange w:id="81" w:author="Halpern, Pablo G" w:date="2016-02-09T16:56:00Z">
+          <w:pPr>
+            <w:pStyle w:val="Code"/>
+          </w:pPr>
+        </w:pPrChange>
+      </w:pPr>
+      <w:r>
+        <w:lastRenderedPageBreak/>
+        <w:t>int a = 100;</w:t>
+      </w:r>
+    </w:p>
+    <w:p>
+      <w:pPr>
+        <w:pStyle w:val="Code"/>
+        <w:keepNext/>
         <w:pPrChange w:id="82" w:author="Halpern, Pablo G" w:date="2016-02-09T16:56:00Z">
           <w:pPr>
             <w:pStyle w:val="Code"/>
@@ -5456,8 +5358,7 @@
         </w:pPrChange>
       </w:pPr>
       <w:r>
-        <w:lastRenderedPageBreak/>
-        <w:t>int a = 100;</w:t>
+        <w:t>float b = 1.0;</w:t>
       </w:r>
     </w:p>
     <w:p>
@@ -5471,7 +5372,13 @@
         </w:pPrChange>
       </w:pPr>
       <w:r>
-        <w:t>float b = 1.0;</w:t>
+        <w:rPr>
+          <w:b/>
+        </w:rPr>
+        <w:t>tie(a, b)</w:t>
+      </w:r>
+      <w:r>
+        <w:t xml:space="preserve"> = parallel::for_loop(0, 100, reduction_plus(b), induction(a),</w:t>
       </w:r>
     </w:p>
     <w:p>
@@ -5485,13 +5392,7 @@
         </w:pPrChange>
       </w:pPr>
       <w:r>
-        <w:rPr>
-          <w:b/>
-        </w:rPr>
-        <w:t>tie(a, b)</w:t>
-      </w:r>
-      <w:r>
-        <w:t xml:space="preserve"> = parallel::for_loop(0, 100, reduction_plus(b), induction(a),</w:t>
+        <w:t xml:space="preserve">                               [&amp;](int i, float&amp; b, int a){</w:t>
       </w:r>
     </w:p>
     <w:p>
@@ -5505,26 +5406,12 @@
         </w:pPrChange>
       </w:pPr>
       <w:r>
-        <w:t xml:space="preserve">                               [&amp;](int i, float&amp; b, int a){</w:t>
+        <w:t xml:space="preserve">    // Code that uses i and a and updates b.</w:t>
       </w:r>
     </w:p>
     <w:p>
       <w:pPr>
         <w:pStyle w:val="Code"/>
-        <w:keepNext/>
-        <w:pPrChange w:id="86" w:author="Halpern, Pablo G" w:date="2016-02-09T16:56:00Z">
-          <w:pPr>
-            <w:pStyle w:val="Code"/>
-          </w:pPr>
-        </w:pPrChange>
-      </w:pPr>
-      <w:r>
-        <w:t xml:space="preserve">    // Code that uses i and a and updates b.</w:t>
-      </w:r>
-    </w:p>
-    <w:p>
-      <w:pPr>
-        <w:pStyle w:val="Code"/>
       </w:pPr>
       <w:r>
         <w:t>});</w:t>
@@ -5623,92 +5510,92 @@
       <w:pPr>
         <w:pStyle w:val="Heading1"/>
       </w:pPr>
-      <w:bookmarkStart w:id="87" w:name="_Toc442800114"/>
+      <w:bookmarkStart w:id="86" w:name="_Toc442800114"/>
       <w:r>
         <w:t>Future enhancements</w:t>
       </w:r>
+      <w:bookmarkEnd w:id="86"/>
+    </w:p>
+    <w:p>
+      <w:pPr>
+        <w:pStyle w:val="Heading2"/>
+      </w:pPr>
+      <w:bookmarkStart w:id="87" w:name="_Toc442800115"/>
+      <w:r>
+        <w:t>More general reductions</w:t>
+      </w:r>
       <w:bookmarkEnd w:id="87"/>
     </w:p>
     <w:p>
+      <w:r>
+        <w:t xml:space="preserve">This proposal does not describe a </w:t>
+      </w:r>
+      <w:r>
+        <w:rPr>
+          <w:i/>
+        </w:rPr>
+        <w:t>concept</w:t>
+      </w:r>
+      <w:r>
+        <w:t xml:space="preserve"> for the value returned by the </w:t>
+      </w:r>
+      <w:r>
+        <w:rPr>
+          <w:rStyle w:val="Codefont"/>
+        </w:rPr>
+        <w:t>reduce</w:t>
+      </w:r>
+      <w:r>
+        <w:t xml:space="preserve"> function template.  It might be desirable in the future for users to be able to create more sophisticated reductions, e.g., that use allocators or generate identity objects in interesting ways.</w:t>
+      </w:r>
+      <w:r>
+        <w:t xml:space="preserve"> By leaving the return value of the </w:t>
+      </w:r>
+      <w:r>
+        <w:rPr>
+          <w:rStyle w:val="Codefont"/>
+        </w:rPr>
+        <w:t>reduction</w:t>
+      </w:r>
+      <w:r>
+        <w:t xml:space="preserve"> function unspecified, we leave room for defining a user-extensible type/concept system in a future revision.</w:t>
+      </w:r>
+    </w:p>
+    <w:p>
       <w:pPr>
         <w:pStyle w:val="Heading2"/>
       </w:pPr>
-      <w:bookmarkStart w:id="88" w:name="_Toc442800115"/>
-      <w:r>
-        <w:t>More general reductions</w:t>
+      <w:bookmarkStart w:id="88" w:name="_Toc442800116"/>
+      <w:r>
+        <w:t>Non-commutative reductions</w:t>
       </w:r>
       <w:bookmarkEnd w:id="88"/>
     </w:p>
     <w:p>
       <w:r>
-        <w:t xml:space="preserve">This proposal does not describe a </w:t>
-      </w:r>
-      <w:r>
-        <w:rPr>
-          <w:i/>
-        </w:rPr>
-        <w:t>concept</w:t>
-      </w:r>
-      <w:r>
-        <w:t xml:space="preserve"> for the value returned by the </w:t>
-      </w:r>
-      <w:r>
-        <w:rPr>
-          <w:rStyle w:val="Codefont"/>
-        </w:rPr>
-        <w:t>reduce</w:t>
-      </w:r>
-      <w:r>
-        <w:t xml:space="preserve"> function template.  It might be desirable in the future for users to be able to create more sophisticated reductions, e.g., that use allocators or generate identity objects in interesting ways.</w:t>
-      </w:r>
-      <w:r>
-        <w:t xml:space="preserve"> By leaving the return value of the </w:t>
-      </w:r>
-      <w:r>
-        <w:rPr>
-          <w:rStyle w:val="Codefont"/>
-        </w:rPr>
-        <w:t>reduction</w:t>
-      </w:r>
-      <w:r>
-        <w:t xml:space="preserve"> function unspecified, we leave room for defining a user-extensible type/concept system in a future revision.</w:t>
-      </w:r>
-    </w:p>
-    <w:p>
-      <w:pPr>
-        <w:pStyle w:val="Heading2"/>
-      </w:pPr>
-      <w:bookmarkStart w:id="89" w:name="_Toc442800116"/>
-      <w:r>
-        <w:t>Non-commutative reductions</w:t>
+        <w:t xml:space="preserve">Some parallel languages (such as Cilk Plus) allow reductions on non-commutative operations such as </w:t>
+      </w:r>
+      <w:r>
+        <w:t>list append.  The runtime library is required to combine partial results such that the left-to-right ordering is preserved.  For thread-parallelism, this presents very little overhead, but for vectorization the overhead can be significant.  In this proposal, we do not make any such guarantees, but a future proposal might add reductions that are specifically tagged as non-commutative.</w:t>
+      </w:r>
+    </w:p>
+    <w:p>
+      <w:pPr>
+        <w:pStyle w:val="Heading1"/>
+      </w:pPr>
+      <w:bookmarkStart w:id="89" w:name="_Toc442800117"/>
+      <w:r>
+        <w:t>Formal</w:t>
+      </w:r>
+      <w:r>
+        <w:t xml:space="preserve"> Wording</w:t>
       </w:r>
       <w:bookmarkEnd w:id="89"/>
     </w:p>
     <w:p>
-      <w:r>
-        <w:t xml:space="preserve">Some parallel languages (such as Cilk Plus) allow reductions on non-commutative operations such as </w:t>
-      </w:r>
-      <w:r>
-        <w:t>list append.  The runtime library is required to combine partial results such that the left-to-right ordering is preserved.  For thread-parallelism, this presents very little overhead, but for vectorization the overhead can be significant.  In this proposal, we do not make any such guarantees, but a future proposal might add reductions that are specifically tagged as non-commutative.</w:t>
-      </w:r>
-    </w:p>
-    <w:p>
-      <w:pPr>
-        <w:pStyle w:val="Heading1"/>
-      </w:pPr>
-      <w:bookmarkStart w:id="90" w:name="_Toc442800117"/>
-      <w:r>
-        <w:t>Formal</w:t>
-      </w:r>
-      <w:r>
-        <w:t xml:space="preserve"> Wording</w:t>
-      </w:r>
-      <w:bookmarkEnd w:id="90"/>
-    </w:p>
-    <w:p>
-      <w:pPr>
-        <w:rPr>
-          <w:ins w:id="91" w:author="Halpern, Pablo G" w:date="2016-02-09T16:37:00Z"/>
+      <w:pPr>
+        <w:rPr>
+          <w:ins w:id="90" w:author="Halpern, Pablo G" w:date="2016-02-09T16:37:00Z"/>
         </w:rPr>
       </w:pPr>
       <w:r>
@@ -5751,39 +5638,39 @@
       <w:pPr>
         <w:pStyle w:val="Heading2"/>
         <w:rPr>
-          <w:ins w:id="92" w:author="Halpern, Pablo G" w:date="2016-02-09T16:37:00Z"/>
-        </w:rPr>
-      </w:pPr>
-      <w:bookmarkStart w:id="93" w:name="_Toc442800118"/>
-      <w:ins w:id="94" w:author="Halpern, Pablo G" w:date="2016-02-09T16:37:00Z">
+          <w:ins w:id="91" w:author="Halpern, Pablo G" w:date="2016-02-09T16:37:00Z"/>
+        </w:rPr>
+      </w:pPr>
+      <w:bookmarkStart w:id="92" w:name="_Toc442800118"/>
+      <w:ins w:id="93" w:author="Halpern, Pablo G" w:date="2016-02-09T16:37:00Z">
         <w:r>
           <w:t>Feature-test</w:t>
         </w:r>
       </w:ins>
-      <w:ins w:id="95" w:author="Halpern, Pablo G" w:date="2016-02-09T16:39:00Z">
+      <w:ins w:id="94" w:author="Halpern, Pablo G" w:date="2016-02-09T16:39:00Z">
         <w:r>
           <w:t>ing</w:t>
         </w:r>
       </w:ins>
-      <w:ins w:id="96" w:author="Halpern, Pablo G" w:date="2016-02-09T16:37:00Z">
+      <w:ins w:id="95" w:author="Halpern, Pablo G" w:date="2016-02-09T16:37:00Z">
         <w:r>
           <w:t xml:space="preserve"> macro</w:t>
         </w:r>
-        <w:bookmarkEnd w:id="93"/>
+        <w:bookmarkEnd w:id="92"/>
       </w:ins>
     </w:p>
     <w:p>
       <w:pPr>
         <w:rPr>
-          <w:ins w:id="97" w:author="Halpern, Pablo G" w:date="2016-02-09T16:39:00Z"/>
-        </w:rPr>
-      </w:pPr>
-      <w:ins w:id="98" w:author="Halpern, Pablo G" w:date="2016-02-09T16:37:00Z">
+          <w:ins w:id="96" w:author="Halpern, Pablo G" w:date="2016-02-09T16:39:00Z"/>
+        </w:rPr>
+      </w:pPr>
+      <w:ins w:id="97" w:author="Halpern, Pablo G" w:date="2016-02-09T16:37:00Z">
         <w:r>
           <w:t xml:space="preserve">Add to </w:t>
         </w:r>
       </w:ins>
-      <w:ins w:id="99" w:author="Halpern, Pablo G" w:date="2016-02-09T16:39:00Z">
+      <w:ins w:id="98" w:author="Halpern, Pablo G" w:date="2016-02-09T16:39:00Z">
         <w:r>
           <w:t>section [parallel.general.features], Table 1, the following row:</w:t>
         </w:r>
@@ -5794,7 +5681,7 @@
         <w:tblStyle w:val="TableGrid"/>
         <w:tblW w:w="0" w:type="auto"/>
         <w:tblLook w:val="04A0" w:firstRow="1" w:lastRow="0" w:firstColumn="1" w:lastColumn="0" w:noHBand="0" w:noVBand="1"/>
-        <w:tblPrChange w:id="100" w:author="Halpern, Pablo G" w:date="2016-02-09T16:48:00Z">
+        <w:tblPrChange w:id="99" w:author="Halpern, Pablo G" w:date="2016-02-09T16:48:00Z">
           <w:tblPr>
             <w:tblStyle w:val="TableGrid"/>
             <w:tblW w:w="0" w:type="auto"/>
@@ -5809,7 +5696,7 @@
         <w:gridCol w:w="2070"/>
         <w:gridCol w:w="900"/>
         <w:gridCol w:w="2515"/>
-        <w:tblGridChange w:id="101">
+        <w:tblGridChange w:id="100">
           <w:tblGrid>
             <w:gridCol w:w="998"/>
             <w:gridCol w:w="1323"/>
@@ -5822,7 +5709,7 @@
       </w:tblGrid>
       <w:tr>
         <w:trPr>
-          <w:ins w:id="102" w:author="Halpern, Pablo G" w:date="2016-02-09T16:44:00Z"/>
+          <w:ins w:id="101" w:author="Halpern, Pablo G" w:date="2016-02-09T16:44:00Z"/>
         </w:trPr>
         <w:tc>
           <w:tcPr>
@@ -5830,7 +5717,7 @@
             <w:tcBorders>
               <w:bottom w:val="double" w:sz="4" w:space="0" w:color="auto"/>
             </w:tcBorders>
-            <w:tcPrChange w:id="103" w:author="Halpern, Pablo G" w:date="2016-02-09T16:48:00Z">
+            <w:tcPrChange w:id="102" w:author="Halpern, Pablo G" w:date="2016-02-09T16:48:00Z">
               <w:tcPr>
                 <w:tcW w:w="938" w:type="dxa"/>
                 <w:tcBorders>
@@ -5844,11 +5731,12 @@
               <w:spacing w:before="0"/>
               <w:jc w:val="center"/>
               <w:rPr>
-                <w:ins w:id="104" w:author="Halpern, Pablo G" w:date="2016-02-09T16:44:00Z"/>
+                <w:ins w:id="103" w:author="Halpern, Pablo G" w:date="2016-02-09T16:44:00Z"/>
                 <w:b/>
                 <w:sz w:val="18"/>
               </w:rPr>
             </w:pPr>
+            <w:bookmarkStart w:id="104" w:name="_GoBack" w:colFirst="0" w:colLast="6"/>
             <w:ins w:id="105" w:author="Halpern, Pablo G" w:date="2016-02-09T16:44:00Z">
               <w:r>
                 <w:rPr>
@@ -6141,6 +6029,7 @@
               <w:dataBinding w:prefixMappings="xmlns:ns0='http://purl.org/dc/elements/1.1/' xmlns:ns1='http://schemas.openxmlformats.org/package/2006/metadata/core-properties' " w:xpath="/ns1:coreProperties[1]/ns0:title[1]" w:storeItemID="{6C3C8BC8-F283-45AE-878A-BAB7291924A1}"/>
               <w:text/>
             </w:sdtPr>
+            <w:sdtEndPr/>
             <w:sdtContent>
               <w:customXmlInsRangeEnd w:id="127"/>
               <w:p>
@@ -6323,6 +6212,7 @@
       <w:bookmarkStart w:id="144" w:name="_Toc442800119"/>
       <w:bookmarkStart w:id="145" w:name="_Toc442800120"/>
       <w:bookmarkEnd w:id="144"/>
+      <w:bookmarkEnd w:id="104"/>
       <w:ins w:id="146" w:author="Halpern, Pablo G" w:date="2016-02-09T16:28:00Z">
         <w:r>
           <w:t xml:space="preserve">Additions to </w:t>
@@ -11214,11 +11104,21 @@
     <w:pPr>
       <w:pStyle w:val="Footer"/>
     </w:pPr>
-    <w:fldSimple w:instr=" DOCPROPERTY  &quot;Document number&quot;  \* MERGEFORMAT ">
-      <w:r>
-        <w:t>D0075r1</w:t>
-      </w:r>
-    </w:fldSimple>
+    <w:r>
+      <w:fldChar w:fldCharType="begin"/>
+    </w:r>
+    <w:r>
+      <w:instrText xml:space="preserve"> DOCPROPERTY  "Document number"  \* MERGEFORMAT </w:instrText>
+    </w:r>
+    <w:r>
+      <w:fldChar w:fldCharType="separate"/>
+    </w:r>
+    <w:r>
+      <w:t>D0075r1</w:t>
+    </w:r>
+    <w:r>
+      <w:fldChar w:fldCharType="end"/>
+    </w:r>
     <w:r>
       <w:t xml:space="preserve"> </w:t>
     </w:r>
@@ -11233,6 +11133,7 @@
         <w:dataBinding w:prefixMappings="xmlns:ns0='http://purl.org/dc/elements/1.1/' xmlns:ns1='http://schemas.openxmlformats.org/package/2006/metadata/core-properties' " w:xpath="/ns1:coreProperties[1]/ns0:title[1]" w:storeItemID="{6C3C8BC8-F283-45AE-878A-BAB7291924A1}"/>
         <w:text/>
       </w:sdtPr>
+      <w:sdtEndPr/>
       <w:sdtContent>
         <w:r>
           <w:t>Template Library for Parallel For Loops</w:t>
@@ -11302,7 +11203,7 @@
           <w:rPr>
             <w:noProof/>
           </w:rPr>
-          <w:t>12</w:t>
+          <w:t>7</w:t>
         </w:r>
         <w:r>
           <w:rPr>
@@ -16390,7 +16291,9 @@
     <w:rsid w:val="009C72F8"/>
     <w:rsid w:val="00AA4DB8"/>
     <w:rsid w:val="00CE753F"/>
+    <w:rsid w:val="00D0675D"/>
     <w:rsid w:val="00D47A45"/>
+    <w:rsid w:val="00E07A0E"/>
     <w:rsid w:val="00F83500"/>
   </w:rsids>
   <m:mathPr>
@@ -17061,7 +16964,7 @@
 </file>
 
 <file path=customXml/itemProps1.xml><?xml version="1.0" encoding="utf-8"?>
-<ds:datastoreItem xmlns:ds="http://schemas.openxmlformats.org/officeDocument/2006/customXml" ds:itemID="{E5E90650-738E-4220-9987-1DBFFD8627DA}">
+<ds:datastoreItem xmlns:ds="http://schemas.openxmlformats.org/officeDocument/2006/customXml" ds:itemID="{76D3A10B-75B6-43C6-996C-9AC305A6E23A}">
   <ds:schemaRefs>
     <ds:schemaRef ds:uri="http://schemas.openxmlformats.org/officeDocument/2006/bibliography"/>
   </ds:schemaRefs>

</xml_diff>